<commit_message>
Added ON DELETE and ON UPDATE and corrected report mistakes
</commit_message>
<xml_diff>
--- a/Entrega 2/Relatório.docx
+++ b/Entrega 2/Relatório.docx
@@ -1,6 +1,6 @@
 
 <file path=word/document.xml><?xml version="1.0" encoding="utf-8"?>
-<w:document xmlns:wpc="http://schemas.microsoft.com/office/word/2010/wordprocessingCanvas" xmlns:cx="http://schemas.microsoft.com/office/drawing/2014/chartex" xmlns:cx1="http://schemas.microsoft.com/office/drawing/2015/9/8/chartex" xmlns:cx2="http://schemas.microsoft.com/office/drawing/2015/10/21/chartex" xmlns:cx3="http://schemas.microsoft.com/office/drawing/2016/5/9/chartex" xmlns:cx4="http://schemas.microsoft.com/office/drawing/2016/5/10/chartex" xmlns:cx5="http://schemas.microsoft.com/office/drawing/2016/5/11/chartex" xmlns:cx6="http://schemas.microsoft.com/office/drawing/2016/5/12/chartex" xmlns:cx7="http://schemas.microsoft.com/office/drawing/2016/5/13/chartex" xmlns:cx8="http://schemas.microsoft.com/office/drawing/2016/5/14/chartex" xmlns:mc="http://schemas.openxmlformats.org/markup-compatibility/2006" xmlns:aink="http://schemas.microsoft.com/office/drawing/2016/ink" xmlns:am3d="http://schemas.microsoft.com/office/drawing/2017/model3d" xmlns:o="urn:schemas-microsoft-com:office:office" xmlns:r="http://schemas.openxmlformats.org/officeDocument/2006/relationships" xmlns:m="http://schemas.openxmlformats.org/officeDocument/2006/math" xmlns:v="urn:schemas-microsoft-com:vml" xmlns:wp14="http://schemas.microsoft.com/office/word/2010/wordprocessingDrawing" xmlns:wp="http://schemas.openxmlformats.org/drawingml/2006/wordprocessingDrawing" xmlns:w10="urn:schemas-microsoft-com:office:word" xmlns:w="http://schemas.openxmlformats.org/wordprocessingml/2006/main" xmlns:w14="http://schemas.microsoft.com/office/word/2010/wordml" xmlns:w15="http://schemas.microsoft.com/office/word/2012/wordml" xmlns:w16cid="http://schemas.microsoft.com/office/word/2016/wordml/cid" xmlns:w16se="http://schemas.microsoft.com/office/word/2015/wordml/symex" xmlns:wpg="http://schemas.microsoft.com/office/word/2010/wordprocessingGroup" xmlns:wpi="http://schemas.microsoft.com/office/word/2010/wordprocessingInk" xmlns:wne="http://schemas.microsoft.com/office/word/2006/wordml" xmlns:wps="http://schemas.microsoft.com/office/word/2010/wordprocessingShape" mc:Ignorable="w14 w15 w16se w16cid wp14">
+<w:document xmlns:wpc="http://schemas.microsoft.com/office/word/2010/wordprocessingCanvas" xmlns:cx="http://schemas.microsoft.com/office/drawing/2014/chartex" xmlns:cx1="http://schemas.microsoft.com/office/drawing/2015/9/8/chartex" xmlns:cx2="http://schemas.microsoft.com/office/drawing/2015/10/21/chartex" xmlns:cx3="http://schemas.microsoft.com/office/drawing/2016/5/9/chartex" xmlns:cx4="http://schemas.microsoft.com/office/drawing/2016/5/10/chartex" xmlns:cx5="http://schemas.microsoft.com/office/drawing/2016/5/11/chartex" xmlns:cx6="http://schemas.microsoft.com/office/drawing/2016/5/12/chartex" xmlns:cx7="http://schemas.microsoft.com/office/drawing/2016/5/13/chartex" xmlns:cx8="http://schemas.microsoft.com/office/drawing/2016/5/14/chartex" xmlns:mc="http://schemas.openxmlformats.org/markup-compatibility/2006" xmlns:aink="http://schemas.microsoft.com/office/drawing/2016/ink" xmlns:am3d="http://schemas.microsoft.com/office/drawing/2017/model3d" xmlns:o="urn:schemas-microsoft-com:office:office" xmlns:r="http://schemas.openxmlformats.org/officeDocument/2006/relationships" xmlns:m="http://schemas.openxmlformats.org/officeDocument/2006/math" xmlns:v="urn:schemas-microsoft-com:vml" xmlns:wp14="http://schemas.microsoft.com/office/word/2010/wordprocessingDrawing" xmlns:wp="http://schemas.openxmlformats.org/drawingml/2006/wordprocessingDrawing" xmlns:w10="urn:schemas-microsoft-com:office:word" xmlns:w="http://schemas.openxmlformats.org/wordprocessingml/2006/main" xmlns:w14="http://schemas.microsoft.com/office/word/2010/wordml" xmlns:w15="http://schemas.microsoft.com/office/word/2012/wordml" xmlns:w16cex="http://schemas.microsoft.com/office/word/2018/wordml/cex" xmlns:w16cid="http://schemas.microsoft.com/office/word/2016/wordml/cid" xmlns:w16="http://schemas.microsoft.com/office/word/2018/wordml" xmlns:w16se="http://schemas.microsoft.com/office/word/2015/wordml/symex" xmlns:wpg="http://schemas.microsoft.com/office/word/2010/wordprocessingGroup" xmlns:wpi="http://schemas.microsoft.com/office/word/2010/wordprocessingInk" xmlns:wne="http://schemas.microsoft.com/office/word/2006/wordml" xmlns:wps="http://schemas.microsoft.com/office/word/2010/wordprocessingShape" mc:Ignorable="w14 w15 w16se w16cid w16 w16cex wp14">
   <w:body>
     <w:p>
       <w:r>
@@ -460,7 +460,7 @@
     </w:p>
     <w:p>
       <w:pPr>
-        <w:pStyle w:val="Ttulo"/>
+        <w:pStyle w:val="Title"/>
         <w:jc w:val="center"/>
         <w:rPr>
           <w:rFonts w:asciiTheme="minorHAnsi" w:hAnsiTheme="minorHAnsi" w:cstheme="minorHAnsi"/>
@@ -818,7 +818,7 @@
     <w:p/>
     <w:p>
       <w:pPr>
-        <w:pStyle w:val="Ttulo"/>
+        <w:pStyle w:val="Title"/>
         <w:rPr>
           <w:rFonts w:ascii="Cambria" w:hAnsi="Cambria"/>
           <w:b/>
@@ -830,7 +830,7 @@
     </w:p>
     <w:p>
       <w:pPr>
-        <w:pStyle w:val="Ttulo"/>
+        <w:pStyle w:val="Title"/>
         <w:rPr>
           <w:rFonts w:ascii="Cambria" w:hAnsi="Cambria"/>
           <w:b/>
@@ -862,7 +862,7 @@
     </w:p>
     <w:p>
       <w:pPr>
-        <w:pStyle w:val="PargrafodaLista"/>
+        <w:pStyle w:val="ListParagraph"/>
         <w:numPr>
           <w:ilvl w:val="0"/>
           <w:numId w:val="1"/>
@@ -913,7 +913,7 @@
     </w:p>
     <w:p>
       <w:pPr>
-        <w:pStyle w:val="PargrafodaLista"/>
+        <w:pStyle w:val="ListParagraph"/>
         <w:numPr>
           <w:ilvl w:val="0"/>
           <w:numId w:val="1"/>
@@ -957,7 +957,7 @@
     </w:p>
     <w:p>
       <w:pPr>
-        <w:pStyle w:val="PargrafodaLista"/>
+        <w:pStyle w:val="ListParagraph"/>
         <w:numPr>
           <w:ilvl w:val="0"/>
           <w:numId w:val="1"/>
@@ -980,7 +980,7 @@
     </w:p>
     <w:p>
       <w:pPr>
-        <w:pStyle w:val="PargrafodaLista"/>
+        <w:pStyle w:val="ListParagraph"/>
         <w:numPr>
           <w:ilvl w:val="0"/>
           <w:numId w:val="1"/>
@@ -1003,7 +1003,7 @@
     </w:p>
     <w:p>
       <w:pPr>
-        <w:pStyle w:val="PargrafodaLista"/>
+        <w:pStyle w:val="ListParagraph"/>
         <w:numPr>
           <w:ilvl w:val="0"/>
           <w:numId w:val="1"/>
@@ -1026,7 +1026,7 @@
     </w:p>
     <w:p>
       <w:pPr>
-        <w:pStyle w:val="PargrafodaLista"/>
+        <w:pStyle w:val="ListParagraph"/>
         <w:numPr>
           <w:ilvl w:val="0"/>
           <w:numId w:val="1"/>
@@ -1063,7 +1063,7 @@
     </w:p>
     <w:p>
       <w:pPr>
-        <w:pStyle w:val="PargrafodaLista"/>
+        <w:pStyle w:val="ListParagraph"/>
         <w:numPr>
           <w:ilvl w:val="0"/>
           <w:numId w:val="1"/>
@@ -1114,7 +1114,7 @@
     </w:p>
     <w:p>
       <w:pPr>
-        <w:pStyle w:val="PargrafodaLista"/>
+        <w:pStyle w:val="ListParagraph"/>
         <w:numPr>
           <w:ilvl w:val="0"/>
           <w:numId w:val="1"/>
@@ -1151,7 +1151,7 @@
     </w:p>
     <w:p>
       <w:pPr>
-        <w:pStyle w:val="PargrafodaLista"/>
+        <w:pStyle w:val="ListParagraph"/>
         <w:numPr>
           <w:ilvl w:val="0"/>
           <w:numId w:val="1"/>
@@ -1174,7 +1174,7 @@
     </w:p>
     <w:p>
       <w:pPr>
-        <w:pStyle w:val="PargrafodaLista"/>
+        <w:pStyle w:val="ListParagraph"/>
         <w:numPr>
           <w:ilvl w:val="0"/>
           <w:numId w:val="1"/>
@@ -1197,7 +1197,7 @@
     </w:p>
     <w:p>
       <w:pPr>
-        <w:pStyle w:val="PargrafodaLista"/>
+        <w:pStyle w:val="ListParagraph"/>
         <w:numPr>
           <w:ilvl w:val="0"/>
           <w:numId w:val="1"/>
@@ -1220,7 +1220,7 @@
     </w:p>
     <w:p>
       <w:pPr>
-        <w:pStyle w:val="PargrafodaLista"/>
+        <w:pStyle w:val="ListParagraph"/>
         <w:numPr>
           <w:ilvl w:val="0"/>
           <w:numId w:val="1"/>
@@ -1305,7 +1305,7 @@
     </w:p>
     <w:p>
       <w:pPr>
-        <w:pStyle w:val="PargrafodaLista"/>
+        <w:pStyle w:val="ListParagraph"/>
         <w:numPr>
           <w:ilvl w:val="0"/>
           <w:numId w:val="1"/>
@@ -1328,7 +1328,7 @@
     </w:p>
     <w:p>
       <w:pPr>
-        <w:pStyle w:val="Ttulo"/>
+        <w:pStyle w:val="Title"/>
         <w:rPr>
           <w:rFonts w:ascii="Cambria" w:hAnsi="Cambria"/>
           <w:b/>
@@ -1436,7 +1436,7 @@
     </w:p>
     <w:p>
       <w:pPr>
-        <w:pStyle w:val="Ttulo"/>
+        <w:pStyle w:val="Title"/>
         <w:rPr>
           <w:rFonts w:ascii="Cambria" w:hAnsi="Cambria"/>
           <w:b/>
@@ -1587,7 +1587,7 @@
     </w:p>
     <w:p>
       <w:pPr>
-        <w:pStyle w:val="Ttulo"/>
+        <w:pStyle w:val="Title"/>
         <w:rPr>
           <w:rFonts w:ascii="Cambria" w:hAnsi="Cambria"/>
           <w:b/>
@@ -1629,7 +1629,7 @@
     </w:p>
     <w:p>
       <w:pPr>
-        <w:pStyle w:val="PargrafodaLista"/>
+        <w:pStyle w:val="ListParagraph"/>
         <w:numPr>
           <w:ilvl w:val="0"/>
           <w:numId w:val="2"/>
@@ -1689,7 +1689,7 @@
     </w:p>
     <w:p>
       <w:pPr>
-        <w:pStyle w:val="PargrafodaLista"/>
+        <w:pStyle w:val="ListParagraph"/>
         <w:numPr>
           <w:ilvl w:val="0"/>
           <w:numId w:val="2"/>
@@ -1741,7 +1741,7 @@
     </w:p>
     <w:p>
       <w:pPr>
-        <w:pStyle w:val="PargrafodaLista"/>
+        <w:pStyle w:val="ListParagraph"/>
         <w:numPr>
           <w:ilvl w:val="0"/>
           <w:numId w:val="2"/>
@@ -1815,7 +1815,7 @@
     </w:p>
     <w:p>
       <w:pPr>
-        <w:pStyle w:val="PargrafodaLista"/>
+        <w:pStyle w:val="ListParagraph"/>
         <w:numPr>
           <w:ilvl w:val="0"/>
           <w:numId w:val="2"/>
@@ -1889,7 +1889,7 @@
     </w:p>
     <w:p>
       <w:pPr>
-        <w:pStyle w:val="PargrafodaLista"/>
+        <w:pStyle w:val="ListParagraph"/>
         <w:numPr>
           <w:ilvl w:val="0"/>
           <w:numId w:val="2"/>
@@ -1973,7 +1973,7 @@
     </w:p>
     <w:p>
       <w:pPr>
-        <w:pStyle w:val="PargrafodaLista"/>
+        <w:pStyle w:val="ListParagraph"/>
         <w:numPr>
           <w:ilvl w:val="0"/>
           <w:numId w:val="2"/>
@@ -2023,7 +2023,7 @@
     </w:p>
     <w:p>
       <w:pPr>
-        <w:pStyle w:val="PargrafodaLista"/>
+        <w:pStyle w:val="ListParagraph"/>
         <w:numPr>
           <w:ilvl w:val="0"/>
           <w:numId w:val="2"/>
@@ -2097,7 +2097,7 @@
     </w:p>
     <w:p>
       <w:pPr>
-        <w:pStyle w:val="PargrafodaLista"/>
+        <w:pStyle w:val="ListParagraph"/>
         <w:numPr>
           <w:ilvl w:val="0"/>
           <w:numId w:val="2"/>
@@ -2171,7 +2171,7 @@
     </w:p>
     <w:p>
       <w:pPr>
-        <w:pStyle w:val="PargrafodaLista"/>
+        <w:pStyle w:val="ListParagraph"/>
         <w:numPr>
           <w:ilvl w:val="0"/>
           <w:numId w:val="2"/>
@@ -2291,7 +2291,7 @@
     </w:p>
     <w:p>
       <w:pPr>
-        <w:pStyle w:val="PargrafodaLista"/>
+        <w:pStyle w:val="ListParagraph"/>
         <w:numPr>
           <w:ilvl w:val="0"/>
           <w:numId w:val="2"/>
@@ -2393,7 +2393,7 @@
     </w:p>
     <w:p>
       <w:pPr>
-        <w:pStyle w:val="PargrafodaLista"/>
+        <w:pStyle w:val="ListParagraph"/>
         <w:numPr>
           <w:ilvl w:val="0"/>
           <w:numId w:val="2"/>
@@ -2476,7 +2476,7 @@
     </w:p>
     <w:p>
       <w:pPr>
-        <w:pStyle w:val="PargrafodaLista"/>
+        <w:pStyle w:val="ListParagraph"/>
         <w:numPr>
           <w:ilvl w:val="0"/>
           <w:numId w:val="2"/>
@@ -2550,7 +2550,7 @@
     </w:p>
     <w:p>
       <w:pPr>
-        <w:pStyle w:val="PargrafodaLista"/>
+        <w:pStyle w:val="ListParagraph"/>
         <w:numPr>
           <w:ilvl w:val="0"/>
           <w:numId w:val="2"/>
@@ -2617,7 +2617,7 @@
     </w:p>
     <w:p>
       <w:pPr>
-        <w:pStyle w:val="PargrafodaLista"/>
+        <w:pStyle w:val="ListParagraph"/>
         <w:numPr>
           <w:ilvl w:val="0"/>
           <w:numId w:val="2"/>
@@ -2677,7 +2677,7 @@
     </w:p>
     <w:p>
       <w:pPr>
-        <w:pStyle w:val="PargrafodaLista"/>
+        <w:pStyle w:val="ListParagraph"/>
         <w:numPr>
           <w:ilvl w:val="0"/>
           <w:numId w:val="2"/>
@@ -2744,7 +2744,7 @@
     </w:p>
     <w:p>
       <w:pPr>
-        <w:pStyle w:val="PargrafodaLista"/>
+        <w:pStyle w:val="ListParagraph"/>
         <w:numPr>
           <w:ilvl w:val="0"/>
           <w:numId w:val="2"/>
@@ -2794,7 +2794,7 @@
     </w:p>
     <w:p>
       <w:pPr>
-        <w:pStyle w:val="PargrafodaLista"/>
+        <w:pStyle w:val="ListParagraph"/>
         <w:numPr>
           <w:ilvl w:val="0"/>
           <w:numId w:val="2"/>
@@ -2860,7 +2860,7 @@
     </w:p>
     <w:p>
       <w:pPr>
-        <w:pStyle w:val="PargrafodaLista"/>
+        <w:pStyle w:val="ListParagraph"/>
         <w:numPr>
           <w:ilvl w:val="0"/>
           <w:numId w:val="2"/>
@@ -2911,7 +2911,7 @@
     </w:p>
     <w:p>
       <w:pPr>
-        <w:pStyle w:val="PargrafodaLista"/>
+        <w:pStyle w:val="ListParagraph"/>
         <w:numPr>
           <w:ilvl w:val="0"/>
           <w:numId w:val="2"/>
@@ -2978,7 +2978,7 @@
     </w:p>
     <w:p>
       <w:pPr>
-        <w:pStyle w:val="PargrafodaLista"/>
+        <w:pStyle w:val="ListParagraph"/>
         <w:numPr>
           <w:ilvl w:val="0"/>
           <w:numId w:val="2"/>
@@ -3028,7 +3028,7 @@
     </w:p>
     <w:p>
       <w:pPr>
-        <w:pStyle w:val="PargrafodaLista"/>
+        <w:pStyle w:val="ListParagraph"/>
         <w:numPr>
           <w:ilvl w:val="0"/>
           <w:numId w:val="2"/>
@@ -3078,7 +3078,7 @@
     </w:p>
     <w:p>
       <w:pPr>
-        <w:pStyle w:val="PargrafodaLista"/>
+        <w:pStyle w:val="ListParagraph"/>
         <w:numPr>
           <w:ilvl w:val="0"/>
           <w:numId w:val="2"/>
@@ -3128,7 +3128,7 @@
     </w:p>
     <w:p>
       <w:pPr>
-        <w:pStyle w:val="PargrafodaLista"/>
+        <w:pStyle w:val="ListParagraph"/>
         <w:numPr>
           <w:ilvl w:val="0"/>
           <w:numId w:val="2"/>
@@ -3195,7 +3195,7 @@
     </w:p>
     <w:p>
       <w:pPr>
-        <w:pStyle w:val="PargrafodaLista"/>
+        <w:pStyle w:val="ListParagraph"/>
         <w:numPr>
           <w:ilvl w:val="0"/>
           <w:numId w:val="2"/>
@@ -3261,7 +3261,7 @@
     </w:p>
     <w:p>
       <w:pPr>
-        <w:pStyle w:val="PargrafodaLista"/>
+        <w:pStyle w:val="ListParagraph"/>
         <w:numPr>
           <w:ilvl w:val="0"/>
           <w:numId w:val="2"/>
@@ -3328,7 +3328,7 @@
     </w:p>
     <w:p>
       <w:pPr>
-        <w:pStyle w:val="PargrafodaLista"/>
+        <w:pStyle w:val="ListParagraph"/>
         <w:numPr>
           <w:ilvl w:val="0"/>
           <w:numId w:val="2"/>
@@ -3405,7 +3405,7 @@
     </w:p>
     <w:p>
       <w:pPr>
-        <w:pStyle w:val="PargrafodaLista"/>
+        <w:pStyle w:val="ListParagraph"/>
         <w:numPr>
           <w:ilvl w:val="0"/>
           <w:numId w:val="2"/>
@@ -3455,7 +3455,7 @@
     </w:p>
     <w:p>
       <w:pPr>
-        <w:pStyle w:val="PargrafodaLista"/>
+        <w:pStyle w:val="ListParagraph"/>
         <w:numPr>
           <w:ilvl w:val="0"/>
           <w:numId w:val="2"/>
@@ -3505,7 +3505,7 @@
     </w:p>
     <w:p>
       <w:pPr>
-        <w:pStyle w:val="PargrafodaLista"/>
+        <w:pStyle w:val="ListParagraph"/>
         <w:numPr>
           <w:ilvl w:val="0"/>
           <w:numId w:val="2"/>
@@ -3555,7 +3555,7 @@
     </w:p>
     <w:p>
       <w:pPr>
-        <w:pStyle w:val="PargrafodaLista"/>
+        <w:pStyle w:val="ListParagraph"/>
         <w:numPr>
           <w:ilvl w:val="0"/>
           <w:numId w:val="2"/>
@@ -3614,7 +3614,7 @@
     </w:p>
     <w:p>
       <w:pPr>
-        <w:pStyle w:val="PargrafodaLista"/>
+        <w:pStyle w:val="ListParagraph"/>
         <w:numPr>
           <w:ilvl w:val="0"/>
           <w:numId w:val="2"/>
@@ -3665,7 +3665,7 @@
     </w:p>
     <w:p>
       <w:pPr>
-        <w:pStyle w:val="PargrafodaLista"/>
+        <w:pStyle w:val="ListParagraph"/>
         <w:numPr>
           <w:ilvl w:val="0"/>
           <w:numId w:val="2"/>
@@ -3732,7 +3732,7 @@
     </w:p>
     <w:p>
       <w:pPr>
-        <w:pStyle w:val="PargrafodaLista"/>
+        <w:pStyle w:val="ListParagraph"/>
         <w:numPr>
           <w:ilvl w:val="0"/>
           <w:numId w:val="2"/>
@@ -3799,7 +3799,7 @@
     </w:p>
     <w:p>
       <w:pPr>
-        <w:pStyle w:val="PargrafodaLista"/>
+        <w:pStyle w:val="ListParagraph"/>
         <w:numPr>
           <w:ilvl w:val="0"/>
           <w:numId w:val="2"/>
@@ -3865,7 +3865,7 @@
     </w:p>
     <w:p>
       <w:pPr>
-        <w:pStyle w:val="PargrafodaLista"/>
+        <w:pStyle w:val="ListParagraph"/>
         <w:numPr>
           <w:ilvl w:val="0"/>
           <w:numId w:val="2"/>
@@ -3932,7 +3932,7 @@
     </w:p>
     <w:p>
       <w:pPr>
-        <w:pStyle w:val="PargrafodaLista"/>
+        <w:pStyle w:val="ListParagraph"/>
         <w:numPr>
           <w:ilvl w:val="0"/>
           <w:numId w:val="2"/>
@@ -3998,7 +3998,7 @@
     </w:p>
     <w:p>
       <w:pPr>
-        <w:pStyle w:val="PargrafodaLista"/>
+        <w:pStyle w:val="ListParagraph"/>
         <w:numPr>
           <w:ilvl w:val="0"/>
           <w:numId w:val="2"/>
@@ -4056,7 +4056,7 @@
     </w:p>
     <w:p>
       <w:pPr>
-        <w:pStyle w:val="PargrafodaLista"/>
+        <w:pStyle w:val="ListParagraph"/>
         <w:spacing w:after="0" w:line="360" w:lineRule="auto"/>
         <w:ind w:left="426"/>
         <w:rPr>
@@ -4082,7 +4082,7 @@
     </w:p>
     <w:p>
       <w:pPr>
-        <w:pStyle w:val="PargrafodaLista"/>
+        <w:pStyle w:val="ListParagraph"/>
         <w:numPr>
           <w:ilvl w:val="0"/>
           <w:numId w:val="2"/>
@@ -4148,7 +4148,7 @@
     </w:p>
     <w:p>
       <w:pPr>
-        <w:pStyle w:val="PargrafodaLista"/>
+        <w:pStyle w:val="ListParagraph"/>
         <w:spacing w:after="0" w:line="480" w:lineRule="auto"/>
         <w:ind w:left="426"/>
         <w:rPr>
@@ -4161,7 +4161,7 @@
     </w:p>
     <w:p>
       <w:pPr>
-        <w:pStyle w:val="PargrafodaLista"/>
+        <w:pStyle w:val="ListParagraph"/>
         <w:spacing w:after="0" w:line="480" w:lineRule="auto"/>
         <w:ind w:left="426"/>
         <w:rPr>
@@ -4174,7 +4174,7 @@
     </w:p>
     <w:p>
       <w:pPr>
-        <w:pStyle w:val="PargrafodaLista"/>
+        <w:pStyle w:val="ListParagraph"/>
         <w:spacing w:after="0" w:line="480" w:lineRule="auto"/>
         <w:ind w:left="426"/>
         <w:rPr>
@@ -4187,7 +4187,7 @@
     </w:p>
     <w:p>
       <w:pPr>
-        <w:pStyle w:val="PargrafodaLista"/>
+        <w:pStyle w:val="ListParagraph"/>
         <w:spacing w:after="0" w:line="480" w:lineRule="auto"/>
         <w:ind w:left="426"/>
         <w:rPr>
@@ -4200,7 +4200,7 @@
     </w:p>
     <w:p>
       <w:pPr>
-        <w:pStyle w:val="PargrafodaLista"/>
+        <w:pStyle w:val="ListParagraph"/>
         <w:spacing w:after="0" w:line="480" w:lineRule="auto"/>
         <w:ind w:left="426"/>
         <w:rPr>
@@ -4213,7 +4213,7 @@
     </w:p>
     <w:p>
       <w:pPr>
-        <w:pStyle w:val="PargrafodaLista"/>
+        <w:pStyle w:val="ListParagraph"/>
         <w:spacing w:after="0" w:line="480" w:lineRule="auto"/>
         <w:ind w:left="426"/>
         <w:rPr>
@@ -4226,7 +4226,7 @@
     </w:p>
     <w:p>
       <w:pPr>
-        <w:pStyle w:val="Ttulo"/>
+        <w:pStyle w:val="Title"/>
         <w:rPr>
           <w:rFonts w:ascii="Cambria" w:hAnsi="Cambria"/>
           <w:b/>
@@ -4259,7 +4259,7 @@
     </w:p>
     <w:p>
       <w:pPr>
-        <w:pStyle w:val="PargrafodaLista"/>
+        <w:pStyle w:val="ListParagraph"/>
         <w:spacing w:after="0" w:line="480" w:lineRule="auto"/>
         <w:ind w:left="426"/>
         <w:rPr>
@@ -4326,7 +4326,7 @@
     </w:p>
     <w:p>
       <w:pPr>
-        <w:pStyle w:val="PargrafodaLista"/>
+        <w:pStyle w:val="ListParagraph"/>
         <w:numPr>
           <w:ilvl w:val="0"/>
           <w:numId w:val="3"/>
@@ -4352,7 +4352,7 @@
     </w:p>
     <w:p>
       <w:pPr>
-        <w:pStyle w:val="PargrafodaLista"/>
+        <w:pStyle w:val="ListParagraph"/>
         <w:numPr>
           <w:ilvl w:val="0"/>
           <w:numId w:val="3"/>
@@ -4490,7 +4490,7 @@
     </w:p>
     <w:p>
       <w:pPr>
-        <w:pStyle w:val="PargrafodaLista"/>
+        <w:pStyle w:val="ListParagraph"/>
         <w:numPr>
           <w:ilvl w:val="0"/>
           <w:numId w:val="4"/>
@@ -4629,17 +4629,7 @@
           <w:sz w:val="22"/>
           <w:szCs w:val="22"/>
         </w:rPr>
-        <w:t>nome, morada, nacionalidade, idade, telefone</w:t>
-      </w:r>
-      <w:r>
-        <w:rPr>
-          <w:rFonts w:ascii="Cambria" w:eastAsia="Times New Roman" w:hAnsi="Cambria"/>
-          <w:noProof/>
-          <w:color w:val="000000"/>
-          <w:sz w:val="22"/>
-          <w:szCs w:val="22"/>
-        </w:rPr>
-        <w:t xml:space="preserve">, </w:t>
+        <w:t xml:space="preserve">nome, morada, nacionalidade, idade, telefone, </w:t>
       </w:r>
       <w:r>
         <w:rPr>
@@ -4654,7 +4644,7 @@
     </w:p>
     <w:p>
       <w:pPr>
-        <w:pStyle w:val="PargrafodaLista"/>
+        <w:pStyle w:val="ListParagraph"/>
         <w:numPr>
           <w:ilvl w:val="0"/>
           <w:numId w:val="4"/>
@@ -4715,7 +4705,7 @@
     </w:p>
     <w:p>
       <w:pPr>
-        <w:pStyle w:val="PargrafodaLista"/>
+        <w:pStyle w:val="ListParagraph"/>
         <w:numPr>
           <w:ilvl w:val="0"/>
           <w:numId w:val="4"/>
@@ -4890,7 +4880,7 @@
     </w:p>
     <w:p>
       <w:pPr>
-        <w:pStyle w:val="PargrafodaLista"/>
+        <w:pStyle w:val="ListParagraph"/>
         <w:numPr>
           <w:ilvl w:val="0"/>
           <w:numId w:val="4"/>
@@ -4951,7 +4941,7 @@
     </w:p>
     <w:p>
       <w:pPr>
-        <w:pStyle w:val="PargrafodaLista"/>
+        <w:pStyle w:val="ListParagraph"/>
         <w:numPr>
           <w:ilvl w:val="0"/>
           <w:numId w:val="4"/>
@@ -5125,7 +5115,7 @@
     </w:p>
     <w:p>
       <w:pPr>
-        <w:pStyle w:val="PargrafodaLista"/>
+        <w:pStyle w:val="ListParagraph"/>
         <w:numPr>
           <w:ilvl w:val="0"/>
           <w:numId w:val="4"/>
@@ -5177,7 +5167,7 @@
     </w:p>
     <w:p>
       <w:pPr>
-        <w:pStyle w:val="PargrafodaLista"/>
+        <w:pStyle w:val="ListParagraph"/>
         <w:numPr>
           <w:ilvl w:val="0"/>
           <w:numId w:val="4"/>
@@ -5356,7 +5346,7 @@
     </w:p>
     <w:p>
       <w:pPr>
-        <w:pStyle w:val="PargrafodaLista"/>
+        <w:pStyle w:val="ListParagraph"/>
         <w:numPr>
           <w:ilvl w:val="0"/>
           <w:numId w:val="4"/>
@@ -5510,7 +5500,7 @@
     </w:p>
     <w:p>
       <w:pPr>
-        <w:pStyle w:val="PargrafodaLista"/>
+        <w:pStyle w:val="ListParagraph"/>
         <w:numPr>
           <w:ilvl w:val="0"/>
           <w:numId w:val="4"/>
@@ -5539,16 +5529,7 @@
           <w:color w:val="000000"/>
           <w:lang w:val="pt-PT"/>
         </w:rPr>
-        <w:t xml:space="preserve"> </w:t>
-      </w:r>
-      <w:r>
-        <w:rPr>
-          <w:rFonts w:ascii="Cambria" w:eastAsia="Times New Roman" w:hAnsi="Cambria"/>
-          <w:noProof/>
-          <w:color w:val="000000"/>
-          <w:lang w:val="pt-PT"/>
-        </w:rPr>
-        <w:t>nome, morada, nacionalidade, idade, telefone</w:t>
+        <w:t xml:space="preserve"> nome, morada, nacionalidade, idade, telefone</w:t>
       </w:r>
       <w:r>
         <w:rPr>
@@ -5571,7 +5552,7 @@
     </w:p>
     <w:p>
       <w:pPr>
-        <w:pStyle w:val="PargrafodaLista"/>
+        <w:pStyle w:val="ListParagraph"/>
         <w:numPr>
           <w:ilvl w:val="0"/>
           <w:numId w:val="4"/>
@@ -5755,7 +5736,7 @@
     </w:p>
     <w:p>
       <w:pPr>
-        <w:pStyle w:val="PargrafodaLista"/>
+        <w:pStyle w:val="ListParagraph"/>
         <w:numPr>
           <w:ilvl w:val="0"/>
           <w:numId w:val="4"/>
@@ -5798,7 +5779,7 @@
     </w:p>
     <w:p>
       <w:pPr>
-        <w:pStyle w:val="PargrafodaLista"/>
+        <w:pStyle w:val="ListParagraph"/>
         <w:numPr>
           <w:ilvl w:val="0"/>
           <w:numId w:val="4"/>
@@ -5982,17 +5963,7 @@
           <w:sz w:val="22"/>
           <w:szCs w:val="22"/>
         </w:rPr>
-        <w:t>nome, morada, nacionalidade, idade, telefone,</w:t>
-      </w:r>
-      <w:r>
-        <w:rPr>
-          <w:rFonts w:ascii="Cambria" w:eastAsia="Times New Roman" w:hAnsi="Cambria"/>
-          <w:noProof/>
-          <w:color w:val="000000"/>
-          <w:sz w:val="22"/>
-          <w:szCs w:val="22"/>
-        </w:rPr>
-        <w:t xml:space="preserve"> </w:t>
+        <w:t xml:space="preserve">nome, morada, nacionalidade, idade, telefone, </w:t>
       </w:r>
       <w:r>
         <w:rPr>
@@ -6007,7 +5978,7 @@
     </w:p>
     <w:p>
       <w:pPr>
-        <w:pStyle w:val="PargrafodaLista"/>
+        <w:pStyle w:val="ListParagraph"/>
         <w:numPr>
           <w:ilvl w:val="0"/>
           <w:numId w:val="4"/>
@@ -6050,7 +6021,7 @@
     </w:p>
     <w:p>
       <w:pPr>
-        <w:pStyle w:val="PargrafodaLista"/>
+        <w:pStyle w:val="ListParagraph"/>
         <w:numPr>
           <w:ilvl w:val="0"/>
           <w:numId w:val="4"/>
@@ -6209,17 +6180,7 @@
           <w:sz w:val="22"/>
           <w:szCs w:val="22"/>
         </w:rPr>
-        <w:t xml:space="preserve"> </w:t>
-      </w:r>
-      <w:r>
-        <w:rPr>
-          <w:rFonts w:ascii="Cambria" w:eastAsia="Times New Roman" w:hAnsi="Cambria"/>
-          <w:noProof/>
-          <w:color w:val="000000"/>
-          <w:sz w:val="22"/>
-          <w:szCs w:val="22"/>
-        </w:rPr>
-        <w:t xml:space="preserve">nome, morada, nacionalidade, idade, telefone, </w:t>
+        <w:t xml:space="preserve"> nome, morada, nacionalidade, idade, telefone, </w:t>
       </w:r>
       <w:r>
         <w:rPr>
@@ -6234,7 +6195,7 @@
     </w:p>
     <w:p>
       <w:pPr>
-        <w:pStyle w:val="PargrafodaLista"/>
+        <w:pStyle w:val="ListParagraph"/>
         <w:numPr>
           <w:ilvl w:val="0"/>
           <w:numId w:val="4"/>
@@ -6277,7 +6238,7 @@
     </w:p>
     <w:p>
       <w:pPr>
-        <w:pStyle w:val="PargrafodaLista"/>
+        <w:pStyle w:val="ListParagraph"/>
         <w:numPr>
           <w:ilvl w:val="0"/>
           <w:numId w:val="4"/>
@@ -6508,7 +6469,7 @@
     </w:p>
     <w:p>
       <w:pPr>
-        <w:pStyle w:val="PargrafodaLista"/>
+        <w:pStyle w:val="ListParagraph"/>
         <w:numPr>
           <w:ilvl w:val="0"/>
           <w:numId w:val="4"/>
@@ -6551,7 +6512,7 @@
     </w:p>
     <w:p>
       <w:pPr>
-        <w:pStyle w:val="PargrafodaLista"/>
+        <w:pStyle w:val="ListParagraph"/>
         <w:numPr>
           <w:ilvl w:val="0"/>
           <w:numId w:val="4"/>
@@ -6733,7 +6694,7 @@
     </w:p>
     <w:p>
       <w:pPr>
-        <w:pStyle w:val="PargrafodaLista"/>
+        <w:pStyle w:val="ListParagraph"/>
         <w:numPr>
           <w:ilvl w:val="0"/>
           <w:numId w:val="4"/>
@@ -6776,7 +6737,7 @@
     </w:p>
     <w:p>
       <w:pPr>
-        <w:pStyle w:val="PargrafodaLista"/>
+        <w:pStyle w:val="ListParagraph"/>
         <w:numPr>
           <w:ilvl w:val="0"/>
           <w:numId w:val="4"/>
@@ -6951,7 +6912,7 @@
     </w:p>
     <w:p>
       <w:pPr>
-        <w:pStyle w:val="PargrafodaLista"/>
+        <w:pStyle w:val="ListParagraph"/>
         <w:numPr>
           <w:ilvl w:val="0"/>
           <w:numId w:val="4"/>
@@ -7094,7 +7055,7 @@
     </w:p>
     <w:p>
       <w:pPr>
-        <w:pStyle w:val="PargrafodaLista"/>
+        <w:pStyle w:val="ListParagraph"/>
         <w:numPr>
           <w:ilvl w:val="0"/>
           <w:numId w:val="4"/>
@@ -7252,7 +7213,7 @@
     </w:p>
     <w:p>
       <w:pPr>
-        <w:pStyle w:val="PargrafodaLista"/>
+        <w:pStyle w:val="ListParagraph"/>
         <w:numPr>
           <w:ilvl w:val="0"/>
           <w:numId w:val="4"/>
@@ -7407,7 +7368,7 @@
     </w:p>
     <w:p>
       <w:pPr>
-        <w:pStyle w:val="PargrafodaLista"/>
+        <w:pStyle w:val="ListParagraph"/>
         <w:numPr>
           <w:ilvl w:val="0"/>
           <w:numId w:val="4"/>
@@ -7562,7 +7523,7 @@
     </w:p>
     <w:p>
       <w:pPr>
-        <w:pStyle w:val="PargrafodaLista"/>
+        <w:pStyle w:val="ListParagraph"/>
         <w:numPr>
           <w:ilvl w:val="0"/>
           <w:numId w:val="4"/>
@@ -7585,7 +7546,7 @@
     </w:p>
     <w:p>
       <w:pPr>
-        <w:pStyle w:val="PargrafodaLista"/>
+        <w:pStyle w:val="ListParagraph"/>
         <w:numPr>
           <w:ilvl w:val="0"/>
           <w:numId w:val="4"/>
@@ -7711,7 +7672,7 @@
     </w:p>
     <w:p>
       <w:pPr>
-        <w:pStyle w:val="PargrafodaLista"/>
+        <w:pStyle w:val="ListParagraph"/>
         <w:numPr>
           <w:ilvl w:val="0"/>
           <w:numId w:val="37"/>
@@ -7721,20 +7682,22 @@
           <w:rFonts w:ascii="Cambria" w:eastAsia="Times New Roman" w:hAnsi="Cambria"/>
           <w:noProof/>
           <w:color w:val="000000"/>
-        </w:rPr>
-      </w:pPr>
-      <w:r>
-        <w:rPr>
-          <w:rFonts w:ascii="Cambria" w:eastAsia="Times New Roman" w:hAnsi="Cambria"/>
-          <w:noProof/>
-          <w:color w:val="000000"/>
+          <w:lang w:val="pt-PT"/>
+        </w:rPr>
+      </w:pPr>
+      <w:r>
+        <w:rPr>
+          <w:rFonts w:ascii="Cambria" w:eastAsia="Times New Roman" w:hAnsi="Cambria"/>
+          <w:noProof/>
+          <w:color w:val="000000"/>
+          <w:lang w:val="pt-PT"/>
         </w:rPr>
         <w:t>A capacidade não é uma (super)key, logo não respeita a BCNF.</w:t>
       </w:r>
     </w:p>
     <w:p>
       <w:pPr>
-        <w:pStyle w:val="PargrafodaLista"/>
+        <w:pStyle w:val="ListParagraph"/>
         <w:numPr>
           <w:ilvl w:val="0"/>
           <w:numId w:val="37"/>
@@ -7779,7 +7742,7 @@
     </w:p>
     <w:p>
       <w:pPr>
-        <w:pStyle w:val="PargrafodaLista"/>
+        <w:pStyle w:val="ListParagraph"/>
         <w:spacing w:after="0" w:line="360" w:lineRule="auto"/>
         <w:ind w:left="927"/>
         <w:rPr>
@@ -7817,7 +7780,7 @@
     </w:p>
     <w:p>
       <w:pPr>
-        <w:pStyle w:val="PargrafodaLista"/>
+        <w:pStyle w:val="ListParagraph"/>
         <w:numPr>
           <w:ilvl w:val="0"/>
           <w:numId w:val="42"/>
@@ -7840,7 +7803,7 @@
     </w:p>
     <w:p>
       <w:pPr>
-        <w:pStyle w:val="PargrafodaLista"/>
+        <w:pStyle w:val="ListParagraph"/>
         <w:numPr>
           <w:ilvl w:val="1"/>
           <w:numId w:val="42"/>
@@ -7863,7 +7826,7 @@
     </w:p>
     <w:p>
       <w:pPr>
-        <w:pStyle w:val="PargrafodaLista"/>
+        <w:pStyle w:val="ListParagraph"/>
         <w:numPr>
           <w:ilvl w:val="0"/>
           <w:numId w:val="42"/>
@@ -7903,7 +7866,7 @@
     </w:p>
     <w:p>
       <w:pPr>
-        <w:pStyle w:val="PargrafodaLista"/>
+        <w:pStyle w:val="ListParagraph"/>
         <w:numPr>
           <w:ilvl w:val="0"/>
           <w:numId w:val="42"/>
@@ -7965,7 +7928,7 @@
     </w:p>
     <w:p>
       <w:pPr>
-        <w:pStyle w:val="PargrafodaLista"/>
+        <w:pStyle w:val="ListParagraph"/>
         <w:numPr>
           <w:ilvl w:val="1"/>
           <w:numId w:val="42"/>
@@ -8041,7 +8004,7 @@
     </w:p>
     <w:p>
       <w:pPr>
-        <w:pStyle w:val="PargrafodaLista"/>
+        <w:pStyle w:val="ListParagraph"/>
         <w:numPr>
           <w:ilvl w:val="2"/>
           <w:numId w:val="42"/>
@@ -8075,7 +8038,7 @@
     </w:p>
     <w:p>
       <w:pPr>
-        <w:pStyle w:val="PargrafodaLista"/>
+        <w:pStyle w:val="ListParagraph"/>
         <w:numPr>
           <w:ilvl w:val="2"/>
           <w:numId w:val="42"/>
@@ -8111,7 +8074,7 @@
     </w:p>
     <w:p>
       <w:pPr>
-        <w:pStyle w:val="PargrafodaLista"/>
+        <w:pStyle w:val="ListParagraph"/>
         <w:numPr>
           <w:ilvl w:val="2"/>
           <w:numId w:val="42"/>
@@ -8136,7 +8099,7 @@
     </w:p>
     <w:p>
       <w:pPr>
-        <w:pStyle w:val="PargrafodaLista"/>
+        <w:pStyle w:val="ListParagraph"/>
         <w:numPr>
           <w:ilvl w:val="1"/>
           <w:numId w:val="42"/>
@@ -8228,7 +8191,7 @@
     </w:p>
     <w:p>
       <w:pPr>
-        <w:pStyle w:val="PargrafodaLista"/>
+        <w:pStyle w:val="ListParagraph"/>
         <w:numPr>
           <w:ilvl w:val="2"/>
           <w:numId w:val="42"/>
@@ -8253,7 +8216,7 @@
     </w:p>
     <w:p>
       <w:pPr>
-        <w:pStyle w:val="PargrafodaLista"/>
+        <w:pStyle w:val="ListParagraph"/>
         <w:numPr>
           <w:ilvl w:val="2"/>
           <w:numId w:val="42"/>
@@ -8289,7 +8252,7 @@
     </w:p>
     <w:p>
       <w:pPr>
-        <w:pStyle w:val="PargrafodaLista"/>
+        <w:pStyle w:val="ListParagraph"/>
         <w:numPr>
           <w:ilvl w:val="2"/>
           <w:numId w:val="42"/>
@@ -8332,7 +8295,7 @@
     </w:p>
     <w:p>
       <w:pPr>
-        <w:pStyle w:val="PargrafodaLista"/>
+        <w:pStyle w:val="ListParagraph"/>
         <w:spacing w:after="0" w:line="360" w:lineRule="auto"/>
         <w:ind w:left="2160"/>
         <w:rPr>
@@ -8365,34 +8328,12 @@
           <w:szCs w:val="22"/>
           <w:u w:val="single"/>
         </w:rPr>
-        <w:t xml:space="preserve">Decomposição para </w:t>
-      </w:r>
-      <w:r>
-        <w:rPr>
-          <w:rFonts w:ascii="Cambria" w:eastAsia="Times New Roman" w:hAnsi="Cambria"/>
-          <w:noProof/>
-          <w:color w:val="000000"/>
-          <w:sz w:val="22"/>
-          <w:szCs w:val="22"/>
-          <w:u w:val="single"/>
-        </w:rPr>
-        <w:t>3NF</w:t>
-      </w:r>
-      <w:r>
-        <w:rPr>
-          <w:rFonts w:ascii="Cambria" w:eastAsia="Times New Roman" w:hAnsi="Cambria"/>
-          <w:noProof/>
-          <w:color w:val="000000"/>
-          <w:sz w:val="22"/>
-          <w:szCs w:val="22"/>
-          <w:u w:val="single"/>
-        </w:rPr>
-        <w:t>:</w:t>
-      </w:r>
-    </w:p>
-    <w:p>
-      <w:pPr>
-        <w:pStyle w:val="PargrafodaLista"/>
+        <w:t>Decomposição para 3NF:</w:t>
+      </w:r>
+    </w:p>
+    <w:p>
+      <w:pPr>
+        <w:pStyle w:val="ListParagraph"/>
         <w:numPr>
           <w:ilvl w:val="0"/>
           <w:numId w:val="41"/>
@@ -8419,7 +8360,7 @@
     </w:p>
     <w:p>
       <w:pPr>
-        <w:pStyle w:val="PargrafodaLista"/>
+        <w:pStyle w:val="ListParagraph"/>
         <w:numPr>
           <w:ilvl w:val="1"/>
           <w:numId w:val="41"/>
@@ -8453,7 +8394,7 @@
     </w:p>
     <w:p>
       <w:pPr>
-        <w:pStyle w:val="PargrafodaLista"/>
+        <w:pStyle w:val="ListParagraph"/>
         <w:numPr>
           <w:ilvl w:val="2"/>
           <w:numId w:val="41"/>
@@ -8478,7 +8419,7 @@
     </w:p>
     <w:p>
       <w:pPr>
-        <w:pStyle w:val="PargrafodaLista"/>
+        <w:pStyle w:val="ListParagraph"/>
         <w:numPr>
           <w:ilvl w:val="2"/>
           <w:numId w:val="41"/>
@@ -8503,7 +8444,7 @@
     </w:p>
     <w:p>
       <w:pPr>
-        <w:pStyle w:val="PargrafodaLista"/>
+        <w:pStyle w:val="ListParagraph"/>
         <w:numPr>
           <w:ilvl w:val="1"/>
           <w:numId w:val="41"/>
@@ -8568,7 +8509,7 @@
     </w:p>
     <w:p>
       <w:pPr>
-        <w:pStyle w:val="PargrafodaLista"/>
+        <w:pStyle w:val="ListParagraph"/>
         <w:numPr>
           <w:ilvl w:val="1"/>
           <w:numId w:val="41"/>
@@ -8612,7 +8553,7 @@
     </w:p>
     <w:p>
       <w:pPr>
-        <w:pStyle w:val="PargrafodaLista"/>
+        <w:pStyle w:val="ListParagraph"/>
         <w:numPr>
           <w:ilvl w:val="1"/>
           <w:numId w:val="41"/>
@@ -8637,7 +8578,7 @@
     </w:p>
     <w:p>
       <w:pPr>
-        <w:pStyle w:val="PargrafodaLista"/>
+        <w:pStyle w:val="ListParagraph"/>
         <w:numPr>
           <w:ilvl w:val="0"/>
           <w:numId w:val="41"/>
@@ -8701,7 +8642,7 @@
     </w:p>
     <w:p>
       <w:pPr>
-        <w:pStyle w:val="PargrafodaLista"/>
+        <w:pStyle w:val="ListParagraph"/>
         <w:numPr>
           <w:ilvl w:val="1"/>
           <w:numId w:val="41"/>
@@ -8763,7 +8704,7 @@
     </w:p>
     <w:p>
       <w:pPr>
-        <w:pStyle w:val="PargrafodaLista"/>
+        <w:pStyle w:val="ListParagraph"/>
         <w:numPr>
           <w:ilvl w:val="1"/>
           <w:numId w:val="41"/>
@@ -8791,16 +8732,7 @@
           <w:color w:val="000000"/>
           <w:lang w:val="pt-PT"/>
         </w:rPr>
-        <w:t xml:space="preserve"> </w:t>
-      </w:r>
-      <w:r>
-        <w:rPr>
-          <w:rFonts w:ascii="Cambria" w:eastAsia="Times New Roman" w:hAnsi="Cambria"/>
-          <w:noProof/>
-          <w:color w:val="000000"/>
-          <w:lang w:val="pt-PT"/>
-        </w:rPr>
-        <w:t>(</w:t>
+        <w:t xml:space="preserve"> (</w:t>
       </w:r>
       <w:r>
         <w:rPr>
@@ -8824,7 +8756,7 @@
     </w:p>
     <w:p>
       <w:pPr>
-        <w:pStyle w:val="PargrafodaLista"/>
+        <w:pStyle w:val="ListParagraph"/>
         <w:numPr>
           <w:ilvl w:val="0"/>
           <w:numId w:val="41"/>
@@ -8853,16 +8785,7 @@
           <w:color w:val="000000"/>
           <w:lang w:val="pt-PT"/>
         </w:rPr>
-        <w:t>Estadio</w:t>
-      </w:r>
-      <w:r>
-        <w:rPr>
-          <w:rFonts w:ascii="Cambria" w:eastAsia="Times New Roman" w:hAnsi="Cambria"/>
-          <w:noProof/>
-          <w:color w:val="000000"/>
-          <w:lang w:val="pt-PT"/>
-        </w:rPr>
-        <w:t>’</w:t>
+        <w:t>Estadio’</w:t>
       </w:r>
       <w:r>
         <w:rPr>
@@ -9034,7 +8957,7 @@
     </w:p>
     <w:p>
       <w:pPr>
-        <w:pStyle w:val="PargrafodaLista"/>
+        <w:pStyle w:val="ListParagraph"/>
         <w:numPr>
           <w:ilvl w:val="0"/>
           <w:numId w:val="4"/>
@@ -9190,7 +9113,7 @@
     </w:p>
     <w:p>
       <w:pPr>
-        <w:pStyle w:val="PargrafodaLista"/>
+        <w:pStyle w:val="ListParagraph"/>
         <w:numPr>
           <w:ilvl w:val="0"/>
           <w:numId w:val="4"/>
@@ -9354,7 +9277,7 @@
     </w:p>
     <w:p>
       <w:pPr>
-        <w:pStyle w:val="PargrafodaLista"/>
+        <w:pStyle w:val="ListParagraph"/>
         <w:numPr>
           <w:ilvl w:val="0"/>
           <w:numId w:val="4"/>
@@ -9406,7 +9329,7 @@
     </w:p>
     <w:p>
       <w:pPr>
-        <w:pStyle w:val="PargrafodaLista"/>
+        <w:pStyle w:val="ListParagraph"/>
         <w:numPr>
           <w:ilvl w:val="0"/>
           <w:numId w:val="4"/>
@@ -9556,17 +9479,7 @@
           <w:sz w:val="22"/>
           <w:szCs w:val="22"/>
         </w:rPr>
-        <w:t xml:space="preserve">, </w:t>
-      </w:r>
-      <w:r>
-        <w:rPr>
-          <w:rFonts w:ascii="Cambria" w:eastAsia="Times New Roman" w:hAnsi="Cambria"/>
-          <w:noProof/>
-          <w:color w:val="000000"/>
-          <w:sz w:val="22"/>
-          <w:szCs w:val="22"/>
-        </w:rPr>
-        <w:t>nome, morada, nacionalidade, idade, telefone</w:t>
+        <w:t>, nome, morada, nacionalidade, idade, telefone</w:t>
       </w:r>
       <w:r>
         <w:rPr>
@@ -9581,7 +9494,7 @@
     </w:p>
     <w:p>
       <w:pPr>
-        <w:pStyle w:val="PargrafodaLista"/>
+        <w:pStyle w:val="ListParagraph"/>
         <w:numPr>
           <w:ilvl w:val="0"/>
           <w:numId w:val="4"/>
@@ -9605,7 +9518,7 @@
     </w:p>
     <w:p>
       <w:pPr>
-        <w:pStyle w:val="PargrafodaLista"/>
+        <w:pStyle w:val="ListParagraph"/>
         <w:numPr>
           <w:ilvl w:val="0"/>
           <w:numId w:val="4"/>
@@ -9747,17 +9660,7 @@
           <w:sz w:val="22"/>
           <w:szCs w:val="22"/>
         </w:rPr>
-        <w:t>nome, morada, nacionalidade, idade, telefone,</w:t>
-      </w:r>
-      <w:r>
-        <w:rPr>
-          <w:rFonts w:ascii="Cambria" w:eastAsia="Times New Roman" w:hAnsi="Cambria"/>
-          <w:noProof/>
-          <w:color w:val="000000"/>
-          <w:sz w:val="22"/>
-          <w:szCs w:val="22"/>
-        </w:rPr>
-        <w:t xml:space="preserve"> </w:t>
+        <w:t xml:space="preserve">nome, morada, nacionalidade, idade, telefone, </w:t>
       </w:r>
       <w:r>
         <w:rPr>
@@ -9772,7 +9675,7 @@
     </w:p>
     <w:p>
       <w:pPr>
-        <w:pStyle w:val="PargrafodaLista"/>
+        <w:pStyle w:val="ListParagraph"/>
         <w:numPr>
           <w:ilvl w:val="0"/>
           <w:numId w:val="4"/>
@@ -9824,7 +9727,7 @@
     </w:p>
     <w:p>
       <w:pPr>
-        <w:pStyle w:val="PargrafodaLista"/>
+        <w:pStyle w:val="ListParagraph"/>
         <w:numPr>
           <w:ilvl w:val="0"/>
           <w:numId w:val="4"/>
@@ -9990,7 +9893,7 @@
     </w:p>
     <w:p>
       <w:pPr>
-        <w:pStyle w:val="PargrafodaLista"/>
+        <w:pStyle w:val="ListParagraph"/>
         <w:numPr>
           <w:ilvl w:val="0"/>
           <w:numId w:val="4"/>
@@ -10144,7 +10047,7 @@
     </w:p>
     <w:p>
       <w:pPr>
-        <w:pStyle w:val="PargrafodaLista"/>
+        <w:pStyle w:val="ListParagraph"/>
         <w:numPr>
           <w:ilvl w:val="0"/>
           <w:numId w:val="4"/>
@@ -10175,7 +10078,7 @@
     </w:p>
     <w:p>
       <w:pPr>
-        <w:pStyle w:val="PargrafodaLista"/>
+        <w:pStyle w:val="ListParagraph"/>
         <w:numPr>
           <w:ilvl w:val="0"/>
           <w:numId w:val="4"/>
@@ -10301,7 +10204,7 @@
     </w:p>
     <w:p>
       <w:pPr>
-        <w:pStyle w:val="PargrafodaLista"/>
+        <w:pStyle w:val="ListParagraph"/>
         <w:numPr>
           <w:ilvl w:val="0"/>
           <w:numId w:val="37"/>
@@ -10326,7 +10229,7 @@
     </w:p>
     <w:p>
       <w:pPr>
-        <w:pStyle w:val="PargrafodaLista"/>
+        <w:pStyle w:val="ListParagraph"/>
         <w:numPr>
           <w:ilvl w:val="0"/>
           <w:numId w:val="37"/>
@@ -10351,7 +10254,7 @@
     </w:p>
     <w:p>
       <w:pPr>
-        <w:pStyle w:val="PargrafodaLista"/>
+        <w:pStyle w:val="ListParagraph"/>
         <w:spacing w:after="0" w:line="360" w:lineRule="auto"/>
         <w:ind w:left="927"/>
         <w:rPr>
@@ -10389,7 +10292,7 @@
     </w:p>
     <w:p>
       <w:pPr>
-        <w:pStyle w:val="PargrafodaLista"/>
+        <w:pStyle w:val="ListParagraph"/>
         <w:numPr>
           <w:ilvl w:val="0"/>
           <w:numId w:val="44"/>
@@ -10428,7 +10331,7 @@
     </w:p>
     <w:p>
       <w:pPr>
-        <w:pStyle w:val="PargrafodaLista"/>
+        <w:pStyle w:val="ListParagraph"/>
         <w:numPr>
           <w:ilvl w:val="1"/>
           <w:numId w:val="44"/>
@@ -10451,7 +10354,7 @@
     </w:p>
     <w:p>
       <w:pPr>
-        <w:pStyle w:val="PargrafodaLista"/>
+        <w:pStyle w:val="ListParagraph"/>
         <w:numPr>
           <w:ilvl w:val="0"/>
           <w:numId w:val="44"/>
@@ -10469,15 +10372,7 @@
           <w:noProof/>
           <w:color w:val="000000"/>
         </w:rPr>
-        <w:t>Rank</w:t>
-      </w:r>
-      <w:r>
-        <w:rPr>
-          <w:rFonts w:ascii="Cambria" w:eastAsia="Times New Roman" w:hAnsi="Cambria"/>
-          <w:noProof/>
-          <w:color w:val="000000"/>
-        </w:rPr>
-        <w:t>(</w:t>
+        <w:t>Rank(</w:t>
       </w:r>
       <w:r>
         <w:rPr>
@@ -10494,28 +10389,12 @@
           <w:noProof/>
           <w:color w:val="000000"/>
         </w:rPr>
-        <w:t xml:space="preserve">, </w:t>
-      </w:r>
-      <w:r>
-        <w:rPr>
-          <w:rFonts w:ascii="Cambria" w:eastAsia="Times New Roman" w:hAnsi="Cambria"/>
-          <w:noProof/>
-          <w:color w:val="000000"/>
-        </w:rPr>
-        <w:t>valorInvestido</w:t>
-      </w:r>
-      <w:r>
-        <w:rPr>
-          <w:rFonts w:ascii="Cambria" w:eastAsia="Times New Roman" w:hAnsi="Cambria"/>
-          <w:noProof/>
-          <w:color w:val="000000"/>
-        </w:rPr>
-        <w:t>)</w:t>
-      </w:r>
-    </w:p>
-    <w:p>
-      <w:pPr>
-        <w:pStyle w:val="PargrafodaLista"/>
+        <w:t>, valorInvestido)</w:t>
+      </w:r>
+    </w:p>
+    <w:p>
+      <w:pPr>
+        <w:pStyle w:val="ListParagraph"/>
         <w:numPr>
           <w:ilvl w:val="0"/>
           <w:numId w:val="44"/>
@@ -10586,7 +10465,7 @@
     </w:p>
     <w:p>
       <w:pPr>
-        <w:pStyle w:val="PargrafodaLista"/>
+        <w:pStyle w:val="ListParagraph"/>
         <w:numPr>
           <w:ilvl w:val="1"/>
           <w:numId w:val="44"/>
@@ -10657,30 +10536,12 @@
           <w:color w:val="000000"/>
           <w:lang w:val="pt-PT"/>
         </w:rPr>
-        <w:t xml:space="preserve">para </w:t>
-      </w:r>
-      <w:r>
-        <w:rPr>
-          <w:rFonts w:ascii="Cambria" w:eastAsia="Times New Roman" w:hAnsi="Cambria"/>
-          <w:noProof/>
-          <w:color w:val="000000"/>
-          <w:lang w:val="pt-PT"/>
-        </w:rPr>
-        <w:t>Rank</w:t>
-      </w:r>
-      <w:r>
-        <w:rPr>
-          <w:rFonts w:ascii="Cambria" w:eastAsia="Times New Roman" w:hAnsi="Cambria"/>
-          <w:noProof/>
-          <w:color w:val="000000"/>
-          <w:lang w:val="pt-PT"/>
-        </w:rPr>
-        <w:t>:</w:t>
-      </w:r>
-    </w:p>
-    <w:p>
-      <w:pPr>
-        <w:pStyle w:val="PargrafodaLista"/>
+        <w:t>para Rank:</w:t>
+      </w:r>
+    </w:p>
+    <w:p>
+      <w:pPr>
+        <w:pStyle w:val="ListParagraph"/>
         <w:numPr>
           <w:ilvl w:val="2"/>
           <w:numId w:val="44"/>
@@ -10705,7 +10566,7 @@
     </w:p>
     <w:p>
       <w:pPr>
-        <w:pStyle w:val="PargrafodaLista"/>
+        <w:pStyle w:val="ListParagraph"/>
         <w:numPr>
           <w:ilvl w:val="2"/>
           <w:numId w:val="44"/>
@@ -10736,30 +10597,12 @@
           <w:color w:val="000000"/>
           <w:lang w:val="pt-PT"/>
         </w:rPr>
-        <w:t>: {</w:t>
-      </w:r>
-      <w:r>
-        <w:rPr>
-          <w:rFonts w:ascii="Cambria" w:eastAsia="Times New Roman" w:hAnsi="Cambria"/>
-          <w:noProof/>
-          <w:color w:val="000000"/>
-          <w:lang w:val="pt-PT"/>
-        </w:rPr>
-        <w:t>rank</w:t>
-      </w:r>
-      <w:r>
-        <w:rPr>
-          <w:rFonts w:ascii="Cambria" w:eastAsia="Times New Roman" w:hAnsi="Cambria"/>
-          <w:noProof/>
-          <w:color w:val="000000"/>
-          <w:lang w:val="pt-PT"/>
-        </w:rPr>
-        <w:t>}</w:t>
-      </w:r>
-    </w:p>
-    <w:p>
-      <w:pPr>
-        <w:pStyle w:val="PargrafodaLista"/>
+        <w:t>: {rank}</w:t>
+      </w:r>
+    </w:p>
+    <w:p>
+      <w:pPr>
+        <w:pStyle w:val="ListParagraph"/>
         <w:numPr>
           <w:ilvl w:val="2"/>
           <w:numId w:val="44"/>
@@ -10779,21 +10622,12 @@
           <w:color w:val="000000"/>
           <w:lang w:val="pt-PT"/>
         </w:rPr>
-        <w:t>Rank</w:t>
-      </w:r>
-      <w:r>
-        <w:rPr>
-          <w:rFonts w:ascii="Cambria" w:eastAsia="Times New Roman" w:hAnsi="Cambria"/>
-          <w:noProof/>
-          <w:color w:val="000000"/>
-          <w:lang w:val="pt-PT"/>
-        </w:rPr>
-        <w:t xml:space="preserve"> está na BCNF.</w:t>
-      </w:r>
-    </w:p>
-    <w:p>
-      <w:pPr>
-        <w:pStyle w:val="PargrafodaLista"/>
+        <w:t>Rank está na BCNF.</w:t>
+      </w:r>
+    </w:p>
+    <w:p>
+      <w:pPr>
+        <w:pStyle w:val="ListParagraph"/>
         <w:numPr>
           <w:ilvl w:val="1"/>
           <w:numId w:val="44"/>
@@ -10876,7 +10710,7 @@
     </w:p>
     <w:p>
       <w:pPr>
-        <w:pStyle w:val="PargrafodaLista"/>
+        <w:pStyle w:val="ListParagraph"/>
         <w:numPr>
           <w:ilvl w:val="2"/>
           <w:numId w:val="44"/>
@@ -10901,7 +10735,7 @@
     </w:p>
     <w:p>
       <w:pPr>
-        <w:pStyle w:val="PargrafodaLista"/>
+        <w:pStyle w:val="ListParagraph"/>
         <w:numPr>
           <w:ilvl w:val="2"/>
           <w:numId w:val="44"/>
@@ -10955,7 +10789,7 @@
     </w:p>
     <w:p>
       <w:pPr>
-        <w:pStyle w:val="PargrafodaLista"/>
+        <w:pStyle w:val="ListParagraph"/>
         <w:numPr>
           <w:ilvl w:val="2"/>
           <w:numId w:val="44"/>
@@ -10975,21 +10809,12 @@
           <w:color w:val="000000"/>
           <w:lang w:val="pt-PT"/>
         </w:rPr>
-        <w:t>Patrocinador’</w:t>
-      </w:r>
-      <w:r>
-        <w:rPr>
-          <w:rFonts w:ascii="Cambria" w:eastAsia="Times New Roman" w:hAnsi="Cambria"/>
-          <w:noProof/>
-          <w:color w:val="000000"/>
-          <w:lang w:val="pt-PT"/>
-        </w:rPr>
-        <w:t xml:space="preserve"> está na BCNF.</w:t>
-      </w:r>
-    </w:p>
-    <w:p>
-      <w:pPr>
-        <w:pStyle w:val="PargrafodaLista"/>
+        <w:t>Patrocinador’ está na BCNF.</w:t>
+      </w:r>
+    </w:p>
+    <w:p>
+      <w:pPr>
+        <w:pStyle w:val="ListParagraph"/>
         <w:spacing w:after="0" w:line="360" w:lineRule="auto"/>
         <w:ind w:left="2160"/>
         <w:rPr>
@@ -11028,7 +10853,7 @@
     </w:p>
     <w:p>
       <w:pPr>
-        <w:pStyle w:val="PargrafodaLista"/>
+        <w:pStyle w:val="ListParagraph"/>
         <w:numPr>
           <w:ilvl w:val="0"/>
           <w:numId w:val="46"/>
@@ -11055,7 +10880,7 @@
     </w:p>
     <w:p>
       <w:pPr>
-        <w:pStyle w:val="PargrafodaLista"/>
+        <w:pStyle w:val="ListParagraph"/>
         <w:numPr>
           <w:ilvl w:val="1"/>
           <w:numId w:val="46"/>
@@ -11089,7 +10914,7 @@
     </w:p>
     <w:p>
       <w:pPr>
-        <w:pStyle w:val="PargrafodaLista"/>
+        <w:pStyle w:val="ListParagraph"/>
         <w:numPr>
           <w:ilvl w:val="2"/>
           <w:numId w:val="46"/>
@@ -11114,7 +10939,7 @@
     </w:p>
     <w:p>
       <w:pPr>
-        <w:pStyle w:val="PargrafodaLista"/>
+        <w:pStyle w:val="ListParagraph"/>
         <w:numPr>
           <w:ilvl w:val="2"/>
           <w:numId w:val="46"/>
@@ -11139,7 +10964,7 @@
     </w:p>
     <w:p>
       <w:pPr>
-        <w:pStyle w:val="PargrafodaLista"/>
+        <w:pStyle w:val="ListParagraph"/>
         <w:numPr>
           <w:ilvl w:val="1"/>
           <w:numId w:val="46"/>
@@ -11204,7 +11029,7 @@
     </w:p>
     <w:p>
       <w:pPr>
-        <w:pStyle w:val="PargrafodaLista"/>
+        <w:pStyle w:val="ListParagraph"/>
         <w:numPr>
           <w:ilvl w:val="1"/>
           <w:numId w:val="46"/>
@@ -11248,7 +11073,7 @@
     </w:p>
     <w:p>
       <w:pPr>
-        <w:pStyle w:val="PargrafodaLista"/>
+        <w:pStyle w:val="ListParagraph"/>
         <w:numPr>
           <w:ilvl w:val="1"/>
           <w:numId w:val="46"/>
@@ -11273,7 +11098,7 @@
     </w:p>
     <w:p>
       <w:pPr>
-        <w:pStyle w:val="PargrafodaLista"/>
+        <w:pStyle w:val="ListParagraph"/>
         <w:numPr>
           <w:ilvl w:val="0"/>
           <w:numId w:val="46"/>
@@ -11354,7 +11179,7 @@
     </w:p>
     <w:p>
       <w:pPr>
-        <w:pStyle w:val="PargrafodaLista"/>
+        <w:pStyle w:val="ListParagraph"/>
         <w:numPr>
           <w:ilvl w:val="1"/>
           <w:numId w:val="46"/>
@@ -11388,7 +11213,7 @@
     </w:p>
     <w:p>
       <w:pPr>
-        <w:pStyle w:val="PargrafodaLista"/>
+        <w:pStyle w:val="ListParagraph"/>
         <w:numPr>
           <w:ilvl w:val="1"/>
           <w:numId w:val="46"/>
@@ -11422,7 +11247,7 @@
     </w:p>
     <w:p>
       <w:pPr>
-        <w:pStyle w:val="PargrafodaLista"/>
+        <w:pStyle w:val="ListParagraph"/>
         <w:numPr>
           <w:ilvl w:val="0"/>
           <w:numId w:val="46"/>
@@ -11442,16 +11267,52 @@
           <w:color w:val="000000"/>
           <w:lang w:val="pt-PT"/>
         </w:rPr>
-        <w:t>Se nenhuma das relações no 2º passo é uma superkey de Estadio, então adiciona-se outra relação para a chave de Estadio. Não é o caso (</w:t>
-      </w:r>
-      <w:r>
-        <w:rPr>
-          <w:rFonts w:ascii="Cambria" w:eastAsia="Times New Roman" w:hAnsi="Cambria"/>
-          <w:noProof/>
-          <w:color w:val="000000"/>
-          <w:lang w:val="pt-PT"/>
-        </w:rPr>
-        <w:t>Estadio’</w:t>
+        <w:t xml:space="preserve">Se nenhuma das relações no 2º passo é uma superkey de </w:t>
+      </w:r>
+      <w:r>
+        <w:rPr>
+          <w:rFonts w:ascii="Cambria" w:eastAsia="Times New Roman" w:hAnsi="Cambria"/>
+          <w:noProof/>
+          <w:color w:val="000000"/>
+          <w:lang w:val="pt-PT"/>
+        </w:rPr>
+        <w:t>Patrocinador</w:t>
+      </w:r>
+      <w:r>
+        <w:rPr>
+          <w:rFonts w:ascii="Cambria" w:eastAsia="Times New Roman" w:hAnsi="Cambria"/>
+          <w:noProof/>
+          <w:color w:val="000000"/>
+          <w:lang w:val="pt-PT"/>
+        </w:rPr>
+        <w:t xml:space="preserve">, então adiciona-se outra relação para a chave de </w:t>
+      </w:r>
+      <w:r>
+        <w:rPr>
+          <w:rFonts w:ascii="Cambria" w:eastAsia="Times New Roman" w:hAnsi="Cambria"/>
+          <w:noProof/>
+          <w:color w:val="000000"/>
+          <w:lang w:val="pt-PT"/>
+        </w:rPr>
+        <w:t>Patrocinador</w:t>
+      </w:r>
+      <w:r>
+        <w:rPr>
+          <w:rFonts w:ascii="Cambria" w:eastAsia="Times New Roman" w:hAnsi="Cambria"/>
+          <w:noProof/>
+          <w:color w:val="000000"/>
+          <w:lang w:val="pt-PT"/>
+        </w:rPr>
+        <w:t>. Não é o caso (</w:t>
+      </w:r>
+      <w:r>
+        <w:rPr>
+          <w:rFonts w:ascii="Cambria" w:eastAsia="Times New Roman" w:hAnsi="Cambria"/>
+          <w:noProof/>
+          <w:color w:val="000000"/>
+          <w:lang w:val="pt-PT"/>
+        </w:rPr>
+        <w:t>Patrocinador’</w:t>
       </w:r>
       <w:r>
         <w:rPr>
@@ -11596,7 +11457,7 @@
     </w:p>
     <w:p>
       <w:pPr>
-        <w:pStyle w:val="PargrafodaLista"/>
+        <w:pStyle w:val="ListParagraph"/>
         <w:numPr>
           <w:ilvl w:val="0"/>
           <w:numId w:val="4"/>
@@ -11751,7 +11612,7 @@
     </w:p>
     <w:p>
       <w:pPr>
-        <w:pStyle w:val="PargrafodaLista"/>
+        <w:pStyle w:val="ListParagraph"/>
         <w:numPr>
           <w:ilvl w:val="0"/>
           <w:numId w:val="4"/>
@@ -11902,7 +11763,7 @@
     </w:p>
     <w:p>
       <w:pPr>
-        <w:pStyle w:val="PargrafodaLista"/>
+        <w:pStyle w:val="ListParagraph"/>
         <w:numPr>
           <w:ilvl w:val="0"/>
           <w:numId w:val="4"/>
@@ -12061,7 +11922,7 @@
     </w:p>
     <w:p>
       <w:pPr>
-        <w:pStyle w:val="PargrafodaLista"/>
+        <w:pStyle w:val="ListParagraph"/>
         <w:numPr>
           <w:ilvl w:val="0"/>
           <w:numId w:val="4"/>
@@ -12217,7 +12078,7 @@
     </w:p>
     <w:p>
       <w:pPr>
-        <w:pStyle w:val="PargrafodaLista"/>
+        <w:pStyle w:val="ListParagraph"/>
         <w:numPr>
           <w:ilvl w:val="0"/>
           <w:numId w:val="4"/>
@@ -12349,7 +12210,7 @@
     </w:p>
     <w:p>
       <w:pPr>
-        <w:pStyle w:val="PargrafodaLista"/>
+        <w:pStyle w:val="ListParagraph"/>
         <w:numPr>
           <w:ilvl w:val="0"/>
           <w:numId w:val="4"/>
@@ -12483,7 +12344,7 @@
     </w:p>
     <w:p>
       <w:pPr>
-        <w:pStyle w:val="PargrafodaLista"/>
+        <w:pStyle w:val="ListParagraph"/>
         <w:numPr>
           <w:ilvl w:val="0"/>
           <w:numId w:val="4"/>
@@ -12637,7 +12498,7 @@
     </w:p>
     <w:p>
       <w:pPr>
-        <w:pStyle w:val="PargrafodaLista"/>
+        <w:pStyle w:val="ListParagraph"/>
         <w:numPr>
           <w:ilvl w:val="0"/>
           <w:numId w:val="4"/>
@@ -12791,7 +12652,7 @@
     </w:p>
     <w:p>
       <w:pPr>
-        <w:pStyle w:val="PargrafodaLista"/>
+        <w:pStyle w:val="ListParagraph"/>
         <w:numPr>
           <w:ilvl w:val="0"/>
           <w:numId w:val="4"/>
@@ -12970,7 +12831,7 @@
     </w:p>
     <w:p>
       <w:pPr>
-        <w:pStyle w:val="PargrafodaLista"/>
+        <w:pStyle w:val="ListParagraph"/>
         <w:numPr>
           <w:ilvl w:val="0"/>
           <w:numId w:val="4"/>
@@ -13124,7 +12985,7 @@
     </w:p>
     <w:p>
       <w:pPr>
-        <w:pStyle w:val="PargrafodaLista"/>
+        <w:pStyle w:val="ListParagraph"/>
         <w:numPr>
           <w:ilvl w:val="0"/>
           <w:numId w:val="4"/>
@@ -13278,7 +13139,7 @@
     </w:p>
     <w:p>
       <w:pPr>
-        <w:pStyle w:val="PargrafodaLista"/>
+        <w:pStyle w:val="ListParagraph"/>
         <w:numPr>
           <w:ilvl w:val="0"/>
           <w:numId w:val="4"/>
@@ -13432,7 +13293,7 @@
     </w:p>
     <w:p>
       <w:pPr>
-        <w:pStyle w:val="PargrafodaLista"/>
+        <w:pStyle w:val="ListParagraph"/>
         <w:numPr>
           <w:ilvl w:val="0"/>
           <w:numId w:val="4"/>
@@ -13586,7 +13447,7 @@
     </w:p>
     <w:p>
       <w:pPr>
-        <w:pStyle w:val="PargrafodaLista"/>
+        <w:pStyle w:val="ListParagraph"/>
         <w:numPr>
           <w:ilvl w:val="0"/>
           <w:numId w:val="4"/>
@@ -14053,7 +13914,7 @@
     </w:p>
     <w:p>
       <w:pPr>
-        <w:pStyle w:val="Ttulo"/>
+        <w:pStyle w:val="Title"/>
         <w:spacing w:after="240"/>
         <w:rPr>
           <w:rFonts w:ascii="Cambria" w:hAnsi="Cambria"/>
@@ -14115,7 +13976,7 @@
     </w:p>
     <w:p>
       <w:pPr>
-        <w:pStyle w:val="PargrafodaLista"/>
+        <w:pStyle w:val="ListParagraph"/>
         <w:numPr>
           <w:ilvl w:val="0"/>
           <w:numId w:val="4"/>
@@ -14138,7 +13999,7 @@
     </w:p>
     <w:p>
       <w:pPr>
-        <w:pStyle w:val="PargrafodaLista"/>
+        <w:pStyle w:val="ListParagraph"/>
         <w:numPr>
           <w:ilvl w:val="1"/>
           <w:numId w:val="4"/>
@@ -14161,7 +14022,7 @@
     </w:p>
     <w:p>
       <w:pPr>
-        <w:pStyle w:val="PargrafodaLista"/>
+        <w:pStyle w:val="ListParagraph"/>
         <w:numPr>
           <w:ilvl w:val="0"/>
           <w:numId w:val="4"/>
@@ -14184,7 +14045,7 @@
     </w:p>
     <w:p>
       <w:pPr>
-        <w:pStyle w:val="PargrafodaLista"/>
+        <w:pStyle w:val="ListParagraph"/>
         <w:numPr>
           <w:ilvl w:val="1"/>
           <w:numId w:val="4"/>
@@ -14207,7 +14068,7 @@
     </w:p>
     <w:p>
       <w:pPr>
-        <w:pStyle w:val="PargrafodaLista"/>
+        <w:pStyle w:val="ListParagraph"/>
         <w:numPr>
           <w:ilvl w:val="0"/>
           <w:numId w:val="4"/>
@@ -14230,7 +14091,7 @@
     </w:p>
     <w:p>
       <w:pPr>
-        <w:pStyle w:val="PargrafodaLista"/>
+        <w:pStyle w:val="ListParagraph"/>
         <w:numPr>
           <w:ilvl w:val="1"/>
           <w:numId w:val="4"/>
@@ -14253,7 +14114,7 @@
     </w:p>
     <w:p>
       <w:pPr>
-        <w:pStyle w:val="PargrafodaLista"/>
+        <w:pStyle w:val="ListParagraph"/>
         <w:numPr>
           <w:ilvl w:val="1"/>
           <w:numId w:val="4"/>
@@ -14276,7 +14137,7 @@
     </w:p>
     <w:p>
       <w:pPr>
-        <w:pStyle w:val="PargrafodaLista"/>
+        <w:pStyle w:val="ListParagraph"/>
         <w:numPr>
           <w:ilvl w:val="1"/>
           <w:numId w:val="4"/>
@@ -14299,7 +14160,7 @@
     </w:p>
     <w:p>
       <w:pPr>
-        <w:pStyle w:val="PargrafodaLista"/>
+        <w:pStyle w:val="ListParagraph"/>
         <w:numPr>
           <w:ilvl w:val="1"/>
           <w:numId w:val="4"/>
@@ -14363,7 +14224,7 @@
     </w:p>
     <w:p>
       <w:pPr>
-        <w:pStyle w:val="PargrafodaLista"/>
+        <w:pStyle w:val="ListParagraph"/>
         <w:numPr>
           <w:ilvl w:val="0"/>
           <w:numId w:val="5"/>
@@ -14386,7 +14247,7 @@
     </w:p>
     <w:p>
       <w:pPr>
-        <w:pStyle w:val="PargrafodaLista"/>
+        <w:pStyle w:val="ListParagraph"/>
         <w:numPr>
           <w:ilvl w:val="1"/>
           <w:numId w:val="5"/>
@@ -14407,7 +14268,7 @@
     </w:p>
     <w:p>
       <w:pPr>
-        <w:pStyle w:val="PargrafodaLista"/>
+        <w:pStyle w:val="ListParagraph"/>
         <w:numPr>
           <w:ilvl w:val="0"/>
           <w:numId w:val="5"/>
@@ -14430,7 +14291,7 @@
     </w:p>
     <w:p>
       <w:pPr>
-        <w:pStyle w:val="PargrafodaLista"/>
+        <w:pStyle w:val="ListParagraph"/>
         <w:numPr>
           <w:ilvl w:val="1"/>
           <w:numId w:val="5"/>
@@ -14492,7 +14353,7 @@
     </w:p>
     <w:p>
       <w:pPr>
-        <w:pStyle w:val="PargrafodaLista"/>
+        <w:pStyle w:val="ListParagraph"/>
         <w:numPr>
           <w:ilvl w:val="0"/>
           <w:numId w:val="6"/>
@@ -14515,7 +14376,7 @@
     </w:p>
     <w:p>
       <w:pPr>
-        <w:pStyle w:val="PargrafodaLista"/>
+        <w:pStyle w:val="ListParagraph"/>
         <w:numPr>
           <w:ilvl w:val="1"/>
           <w:numId w:val="6"/>
@@ -14536,7 +14397,7 @@
     </w:p>
     <w:p>
       <w:pPr>
-        <w:pStyle w:val="PargrafodaLista"/>
+        <w:pStyle w:val="ListParagraph"/>
         <w:numPr>
           <w:ilvl w:val="0"/>
           <w:numId w:val="6"/>
@@ -14559,7 +14420,7 @@
     </w:p>
     <w:p>
       <w:pPr>
-        <w:pStyle w:val="PargrafodaLista"/>
+        <w:pStyle w:val="ListParagraph"/>
         <w:numPr>
           <w:ilvl w:val="1"/>
           <w:numId w:val="6"/>
@@ -14621,7 +14482,7 @@
     </w:p>
     <w:p>
       <w:pPr>
-        <w:pStyle w:val="PargrafodaLista"/>
+        <w:pStyle w:val="ListParagraph"/>
         <w:numPr>
           <w:ilvl w:val="0"/>
           <w:numId w:val="7"/>
@@ -14644,7 +14505,7 @@
     </w:p>
     <w:p>
       <w:pPr>
-        <w:pStyle w:val="PargrafodaLista"/>
+        <w:pStyle w:val="ListParagraph"/>
         <w:numPr>
           <w:ilvl w:val="1"/>
           <w:numId w:val="7"/>
@@ -14665,7 +14526,7 @@
     </w:p>
     <w:p>
       <w:pPr>
-        <w:pStyle w:val="PargrafodaLista"/>
+        <w:pStyle w:val="ListParagraph"/>
         <w:numPr>
           <w:ilvl w:val="0"/>
           <w:numId w:val="7"/>
@@ -14688,7 +14549,7 @@
     </w:p>
     <w:p>
       <w:pPr>
-        <w:pStyle w:val="PargrafodaLista"/>
+        <w:pStyle w:val="ListParagraph"/>
         <w:numPr>
           <w:ilvl w:val="1"/>
           <w:numId w:val="7"/>
@@ -14767,7 +14628,7 @@
     </w:p>
     <w:p>
       <w:pPr>
-        <w:pStyle w:val="PargrafodaLista"/>
+        <w:pStyle w:val="ListParagraph"/>
         <w:numPr>
           <w:ilvl w:val="0"/>
           <w:numId w:val="8"/>
@@ -14790,7 +14651,7 @@
     </w:p>
     <w:p>
       <w:pPr>
-        <w:pStyle w:val="PargrafodaLista"/>
+        <w:pStyle w:val="ListParagraph"/>
         <w:numPr>
           <w:ilvl w:val="1"/>
           <w:numId w:val="8"/>
@@ -14811,7 +14672,7 @@
     </w:p>
     <w:p>
       <w:pPr>
-        <w:pStyle w:val="PargrafodaLista"/>
+        <w:pStyle w:val="ListParagraph"/>
         <w:numPr>
           <w:ilvl w:val="0"/>
           <w:numId w:val="8"/>
@@ -14834,7 +14695,7 @@
     </w:p>
     <w:p>
       <w:pPr>
-        <w:pStyle w:val="PargrafodaLista"/>
+        <w:pStyle w:val="ListParagraph"/>
         <w:numPr>
           <w:ilvl w:val="1"/>
           <w:numId w:val="8"/>
@@ -14896,7 +14757,7 @@
     </w:p>
     <w:p>
       <w:pPr>
-        <w:pStyle w:val="PargrafodaLista"/>
+        <w:pStyle w:val="ListParagraph"/>
         <w:numPr>
           <w:ilvl w:val="0"/>
           <w:numId w:val="9"/>
@@ -14919,7 +14780,7 @@
     </w:p>
     <w:p>
       <w:pPr>
-        <w:pStyle w:val="PargrafodaLista"/>
+        <w:pStyle w:val="ListParagraph"/>
         <w:numPr>
           <w:ilvl w:val="1"/>
           <w:numId w:val="9"/>
@@ -14940,7 +14801,7 @@
     </w:p>
     <w:p>
       <w:pPr>
-        <w:pStyle w:val="PargrafodaLista"/>
+        <w:pStyle w:val="ListParagraph"/>
         <w:numPr>
           <w:ilvl w:val="0"/>
           <w:numId w:val="9"/>
@@ -14963,7 +14824,7 @@
     </w:p>
     <w:p>
       <w:pPr>
-        <w:pStyle w:val="PargrafodaLista"/>
+        <w:pStyle w:val="ListParagraph"/>
         <w:numPr>
           <w:ilvl w:val="1"/>
           <w:numId w:val="9"/>
@@ -15027,7 +14888,7 @@
     </w:p>
     <w:p>
       <w:pPr>
-        <w:pStyle w:val="PargrafodaLista"/>
+        <w:pStyle w:val="ListParagraph"/>
         <w:numPr>
           <w:ilvl w:val="0"/>
           <w:numId w:val="10"/>
@@ -15050,7 +14911,7 @@
     </w:p>
     <w:p>
       <w:pPr>
-        <w:pStyle w:val="PargrafodaLista"/>
+        <w:pStyle w:val="ListParagraph"/>
         <w:numPr>
           <w:ilvl w:val="1"/>
           <w:numId w:val="10"/>
@@ -15071,7 +14932,7 @@
     </w:p>
     <w:p>
       <w:pPr>
-        <w:pStyle w:val="PargrafodaLista"/>
+        <w:pStyle w:val="ListParagraph"/>
         <w:numPr>
           <w:ilvl w:val="0"/>
           <w:numId w:val="10"/>
@@ -15094,7 +14955,7 @@
     </w:p>
     <w:p>
       <w:pPr>
-        <w:pStyle w:val="PargrafodaLista"/>
+        <w:pStyle w:val="ListParagraph"/>
         <w:numPr>
           <w:ilvl w:val="1"/>
           <w:numId w:val="10"/>
@@ -15154,7 +15015,7 @@
     </w:p>
     <w:p>
       <w:pPr>
-        <w:pStyle w:val="PargrafodaLista"/>
+        <w:pStyle w:val="ListParagraph"/>
         <w:numPr>
           <w:ilvl w:val="0"/>
           <w:numId w:val="11"/>
@@ -15177,7 +15038,7 @@
     </w:p>
     <w:p>
       <w:pPr>
-        <w:pStyle w:val="PargrafodaLista"/>
+        <w:pStyle w:val="ListParagraph"/>
         <w:numPr>
           <w:ilvl w:val="1"/>
           <w:numId w:val="11"/>
@@ -15198,7 +15059,7 @@
     </w:p>
     <w:p>
       <w:pPr>
-        <w:pStyle w:val="PargrafodaLista"/>
+        <w:pStyle w:val="ListParagraph"/>
         <w:numPr>
           <w:ilvl w:val="0"/>
           <w:numId w:val="11"/>
@@ -15221,7 +15082,7 @@
     </w:p>
     <w:p>
       <w:pPr>
-        <w:pStyle w:val="PargrafodaLista"/>
+        <w:pStyle w:val="ListParagraph"/>
         <w:numPr>
           <w:ilvl w:val="1"/>
           <w:numId w:val="11"/>
@@ -15283,7 +15144,7 @@
     </w:p>
     <w:p>
       <w:pPr>
-        <w:pStyle w:val="PargrafodaLista"/>
+        <w:pStyle w:val="ListParagraph"/>
         <w:numPr>
           <w:ilvl w:val="0"/>
           <w:numId w:val="12"/>
@@ -15306,7 +15167,7 @@
     </w:p>
     <w:p>
       <w:pPr>
-        <w:pStyle w:val="PargrafodaLista"/>
+        <w:pStyle w:val="ListParagraph"/>
         <w:numPr>
           <w:ilvl w:val="1"/>
           <w:numId w:val="12"/>
@@ -15327,7 +15188,7 @@
     </w:p>
     <w:p>
       <w:pPr>
-        <w:pStyle w:val="PargrafodaLista"/>
+        <w:pStyle w:val="ListParagraph"/>
         <w:numPr>
           <w:ilvl w:val="0"/>
           <w:numId w:val="12"/>
@@ -15350,7 +15211,7 @@
     </w:p>
     <w:p>
       <w:pPr>
-        <w:pStyle w:val="PargrafodaLista"/>
+        <w:pStyle w:val="ListParagraph"/>
         <w:numPr>
           <w:ilvl w:val="1"/>
           <w:numId w:val="12"/>
@@ -15402,7 +15263,7 @@
     </w:p>
     <w:p>
       <w:pPr>
-        <w:pStyle w:val="PargrafodaLista"/>
+        <w:pStyle w:val="ListParagraph"/>
         <w:numPr>
           <w:ilvl w:val="0"/>
           <w:numId w:val="13"/>
@@ -15425,7 +15286,7 @@
     </w:p>
     <w:p>
       <w:pPr>
-        <w:pStyle w:val="PargrafodaLista"/>
+        <w:pStyle w:val="ListParagraph"/>
         <w:numPr>
           <w:ilvl w:val="1"/>
           <w:numId w:val="13"/>
@@ -15446,7 +15307,7 @@
     </w:p>
     <w:p>
       <w:pPr>
-        <w:pStyle w:val="PargrafodaLista"/>
+        <w:pStyle w:val="ListParagraph"/>
         <w:numPr>
           <w:ilvl w:val="0"/>
           <w:numId w:val="13"/>
@@ -15469,7 +15330,7 @@
     </w:p>
     <w:p>
       <w:pPr>
-        <w:pStyle w:val="PargrafodaLista"/>
+        <w:pStyle w:val="ListParagraph"/>
         <w:numPr>
           <w:ilvl w:val="1"/>
           <w:numId w:val="13"/>
@@ -15531,7 +15392,7 @@
     </w:p>
     <w:p>
       <w:pPr>
-        <w:pStyle w:val="PargrafodaLista"/>
+        <w:pStyle w:val="ListParagraph"/>
         <w:numPr>
           <w:ilvl w:val="0"/>
           <w:numId w:val="14"/>
@@ -15554,7 +15415,7 @@
     </w:p>
     <w:p>
       <w:pPr>
-        <w:pStyle w:val="PargrafodaLista"/>
+        <w:pStyle w:val="ListParagraph"/>
         <w:numPr>
           <w:ilvl w:val="1"/>
           <w:numId w:val="14"/>
@@ -15587,7 +15448,7 @@
     </w:p>
     <w:p>
       <w:pPr>
-        <w:pStyle w:val="PargrafodaLista"/>
+        <w:pStyle w:val="ListParagraph"/>
         <w:numPr>
           <w:ilvl w:val="0"/>
           <w:numId w:val="14"/>
@@ -15610,7 +15471,7 @@
     </w:p>
     <w:p>
       <w:pPr>
-        <w:pStyle w:val="PargrafodaLista"/>
+        <w:pStyle w:val="ListParagraph"/>
         <w:numPr>
           <w:ilvl w:val="1"/>
           <w:numId w:val="14"/>
@@ -15670,7 +15531,7 @@
     </w:p>
     <w:p>
       <w:pPr>
-        <w:pStyle w:val="PargrafodaLista"/>
+        <w:pStyle w:val="ListParagraph"/>
         <w:numPr>
           <w:ilvl w:val="0"/>
           <w:numId w:val="15"/>
@@ -15693,7 +15554,7 @@
     </w:p>
     <w:p>
       <w:pPr>
-        <w:pStyle w:val="PargrafodaLista"/>
+        <w:pStyle w:val="ListParagraph"/>
         <w:numPr>
           <w:ilvl w:val="1"/>
           <w:numId w:val="15"/>
@@ -15714,7 +15575,7 @@
     </w:p>
     <w:p>
       <w:pPr>
-        <w:pStyle w:val="PargrafodaLista"/>
+        <w:pStyle w:val="ListParagraph"/>
         <w:numPr>
           <w:ilvl w:val="0"/>
           <w:numId w:val="15"/>
@@ -15737,7 +15598,7 @@
     </w:p>
     <w:p>
       <w:pPr>
-        <w:pStyle w:val="PargrafodaLista"/>
+        <w:pStyle w:val="ListParagraph"/>
         <w:numPr>
           <w:ilvl w:val="1"/>
           <w:numId w:val="15"/>
@@ -15758,7 +15619,7 @@
     </w:p>
     <w:p>
       <w:pPr>
-        <w:pStyle w:val="PargrafodaLista"/>
+        <w:pStyle w:val="ListParagraph"/>
         <w:numPr>
           <w:ilvl w:val="0"/>
           <w:numId w:val="15"/>
@@ -15781,7 +15642,7 @@
     </w:p>
     <w:p>
       <w:pPr>
-        <w:pStyle w:val="PargrafodaLista"/>
+        <w:pStyle w:val="ListParagraph"/>
         <w:numPr>
           <w:ilvl w:val="1"/>
           <w:numId w:val="15"/>
@@ -15841,7 +15702,7 @@
     </w:p>
     <w:p>
       <w:pPr>
-        <w:pStyle w:val="PargrafodaLista"/>
+        <w:pStyle w:val="ListParagraph"/>
         <w:numPr>
           <w:ilvl w:val="0"/>
           <w:numId w:val="16"/>
@@ -15864,7 +15725,7 @@
     </w:p>
     <w:p>
       <w:pPr>
-        <w:pStyle w:val="PargrafodaLista"/>
+        <w:pStyle w:val="ListParagraph"/>
         <w:numPr>
           <w:ilvl w:val="1"/>
           <w:numId w:val="16"/>
@@ -15885,7 +15746,7 @@
     </w:p>
     <w:p>
       <w:pPr>
-        <w:pStyle w:val="PargrafodaLista"/>
+        <w:pStyle w:val="ListParagraph"/>
         <w:numPr>
           <w:ilvl w:val="0"/>
           <w:numId w:val="16"/>
@@ -15908,7 +15769,7 @@
     </w:p>
     <w:p>
       <w:pPr>
-        <w:pStyle w:val="PargrafodaLista"/>
+        <w:pStyle w:val="ListParagraph"/>
         <w:numPr>
           <w:ilvl w:val="1"/>
           <w:numId w:val="16"/>
@@ -16015,7 +15876,7 @@
     </w:p>
     <w:p>
       <w:pPr>
-        <w:pStyle w:val="PargrafodaLista"/>
+        <w:pStyle w:val="ListParagraph"/>
         <w:numPr>
           <w:ilvl w:val="0"/>
           <w:numId w:val="17"/>
@@ -16038,7 +15899,7 @@
     </w:p>
     <w:p>
       <w:pPr>
-        <w:pStyle w:val="PargrafodaLista"/>
+        <w:pStyle w:val="ListParagraph"/>
         <w:numPr>
           <w:ilvl w:val="1"/>
           <w:numId w:val="17"/>
@@ -16059,7 +15920,7 @@
     </w:p>
     <w:p>
       <w:pPr>
-        <w:pStyle w:val="PargrafodaLista"/>
+        <w:pStyle w:val="ListParagraph"/>
         <w:numPr>
           <w:ilvl w:val="0"/>
           <w:numId w:val="17"/>
@@ -16083,7 +15944,7 @@
     </w:p>
     <w:p>
       <w:pPr>
-        <w:pStyle w:val="PargrafodaLista"/>
+        <w:pStyle w:val="ListParagraph"/>
         <w:numPr>
           <w:ilvl w:val="1"/>
           <w:numId w:val="17"/>
@@ -16104,7 +15965,7 @@
     </w:p>
     <w:p>
       <w:pPr>
-        <w:pStyle w:val="PargrafodaLista"/>
+        <w:pStyle w:val="ListParagraph"/>
         <w:numPr>
           <w:ilvl w:val="1"/>
           <w:numId w:val="17"/>
@@ -16125,7 +15986,7 @@
     </w:p>
     <w:p>
       <w:pPr>
-        <w:pStyle w:val="PargrafodaLista"/>
+        <w:pStyle w:val="ListParagraph"/>
         <w:numPr>
           <w:ilvl w:val="0"/>
           <w:numId w:val="17"/>
@@ -16148,7 +16009,7 @@
     </w:p>
     <w:p>
       <w:pPr>
-        <w:pStyle w:val="PargrafodaLista"/>
+        <w:pStyle w:val="ListParagraph"/>
         <w:numPr>
           <w:ilvl w:val="1"/>
           <w:numId w:val="17"/>
@@ -16169,7 +16030,7 @@
     </w:p>
     <w:p>
       <w:pPr>
-        <w:pStyle w:val="PargrafodaLista"/>
+        <w:pStyle w:val="ListParagraph"/>
         <w:numPr>
           <w:ilvl w:val="1"/>
           <w:numId w:val="17"/>
@@ -16190,7 +16051,7 @@
     </w:p>
     <w:p>
       <w:pPr>
-        <w:pStyle w:val="PargrafodaLista"/>
+        <w:pStyle w:val="ListParagraph"/>
         <w:numPr>
           <w:ilvl w:val="1"/>
           <w:numId w:val="17"/>
@@ -16211,7 +16072,7 @@
     </w:p>
     <w:p>
       <w:pPr>
-        <w:pStyle w:val="PargrafodaLista"/>
+        <w:pStyle w:val="ListParagraph"/>
         <w:numPr>
           <w:ilvl w:val="1"/>
           <w:numId w:val="17"/>
@@ -16232,7 +16093,7 @@
     </w:p>
     <w:p>
       <w:pPr>
-        <w:pStyle w:val="PargrafodaLista"/>
+        <w:pStyle w:val="ListParagraph"/>
         <w:numPr>
           <w:ilvl w:val="1"/>
           <w:numId w:val="17"/>
@@ -16253,7 +16114,7 @@
     </w:p>
     <w:p>
       <w:pPr>
-        <w:pStyle w:val="PargrafodaLista"/>
+        <w:pStyle w:val="ListParagraph"/>
         <w:numPr>
           <w:ilvl w:val="1"/>
           <w:numId w:val="17"/>
@@ -16274,7 +16135,7 @@
     </w:p>
     <w:p>
       <w:pPr>
-        <w:pStyle w:val="PargrafodaLista"/>
+        <w:pStyle w:val="ListParagraph"/>
         <w:numPr>
           <w:ilvl w:val="0"/>
           <w:numId w:val="17"/>
@@ -16306,7 +16167,7 @@
     </w:p>
     <w:p>
       <w:pPr>
-        <w:pStyle w:val="PargrafodaLista"/>
+        <w:pStyle w:val="ListParagraph"/>
         <w:numPr>
           <w:ilvl w:val="1"/>
           <w:numId w:val="17"/>
@@ -16368,7 +16229,7 @@
     </w:p>
     <w:p>
       <w:pPr>
-        <w:pStyle w:val="PargrafodaLista"/>
+        <w:pStyle w:val="ListParagraph"/>
         <w:numPr>
           <w:ilvl w:val="0"/>
           <w:numId w:val="18"/>
@@ -16391,7 +16252,7 @@
     </w:p>
     <w:p>
       <w:pPr>
-        <w:pStyle w:val="PargrafodaLista"/>
+        <w:pStyle w:val="ListParagraph"/>
         <w:numPr>
           <w:ilvl w:val="1"/>
           <w:numId w:val="18"/>
@@ -16412,7 +16273,7 @@
     </w:p>
     <w:p>
       <w:pPr>
-        <w:pStyle w:val="PargrafodaLista"/>
+        <w:pStyle w:val="ListParagraph"/>
         <w:numPr>
           <w:ilvl w:val="0"/>
           <w:numId w:val="18"/>
@@ -16435,7 +16296,7 @@
     </w:p>
     <w:p>
       <w:pPr>
-        <w:pStyle w:val="PargrafodaLista"/>
+        <w:pStyle w:val="ListParagraph"/>
         <w:numPr>
           <w:ilvl w:val="1"/>
           <w:numId w:val="18"/>
@@ -16456,7 +16317,7 @@
     </w:p>
     <w:p>
       <w:pPr>
-        <w:pStyle w:val="PargrafodaLista"/>
+        <w:pStyle w:val="ListParagraph"/>
         <w:numPr>
           <w:ilvl w:val="0"/>
           <w:numId w:val="18"/>
@@ -16479,7 +16340,7 @@
     </w:p>
     <w:p>
       <w:pPr>
-        <w:pStyle w:val="PargrafodaLista"/>
+        <w:pStyle w:val="ListParagraph"/>
         <w:numPr>
           <w:ilvl w:val="1"/>
           <w:numId w:val="18"/>
@@ -16500,7 +16361,7 @@
     </w:p>
     <w:p>
       <w:pPr>
-        <w:pStyle w:val="PargrafodaLista"/>
+        <w:pStyle w:val="ListParagraph"/>
         <w:numPr>
           <w:ilvl w:val="1"/>
           <w:numId w:val="18"/>
@@ -16521,7 +16382,7 @@
     </w:p>
     <w:p>
       <w:pPr>
-        <w:pStyle w:val="PargrafodaLista"/>
+        <w:pStyle w:val="ListParagraph"/>
         <w:numPr>
           <w:ilvl w:val="1"/>
           <w:numId w:val="18"/>
@@ -16716,7 +16577,7 @@
     </w:p>
     <w:p>
       <w:pPr>
-        <w:pStyle w:val="PargrafodaLista"/>
+        <w:pStyle w:val="ListParagraph"/>
         <w:numPr>
           <w:ilvl w:val="0"/>
           <w:numId w:val="47"/>
@@ -16725,19 +16586,21 @@
         <w:rPr>
           <w:rFonts w:ascii="Cambria" w:hAnsi="Cambria"/>
           <w:noProof/>
-        </w:rPr>
-      </w:pPr>
-      <w:r>
-        <w:rPr>
-          <w:rFonts w:ascii="Cambria" w:hAnsi="Cambria"/>
-          <w:noProof/>
+          <w:lang w:val="pt-PT"/>
+        </w:rPr>
+      </w:pPr>
+      <w:r>
+        <w:rPr>
+          <w:rFonts w:ascii="Cambria" w:hAnsi="Cambria"/>
+          <w:noProof/>
+          <w:lang w:val="pt-PT"/>
         </w:rPr>
         <w:t>A capacidade é então a chave primária: capacidade PRIMARY KEY</w:t>
       </w:r>
     </w:p>
     <w:p>
       <w:pPr>
-        <w:pStyle w:val="PargrafodaLista"/>
+        <w:pStyle w:val="ListParagraph"/>
         <w:numPr>
           <w:ilvl w:val="0"/>
           <w:numId w:val="47"/>
@@ -16746,19 +16609,21 @@
         <w:rPr>
           <w:rFonts w:ascii="Cambria" w:hAnsi="Cambria"/>
           <w:noProof/>
-        </w:rPr>
-      </w:pPr>
-      <w:r>
-        <w:rPr>
-          <w:rFonts w:ascii="Cambria" w:hAnsi="Cambria"/>
-          <w:noProof/>
+          <w:lang w:val="pt-PT"/>
+        </w:rPr>
+      </w:pPr>
+      <w:r>
+        <w:rPr>
+          <w:rFonts w:ascii="Cambria" w:hAnsi="Cambria"/>
+          <w:noProof/>
+          <w:lang w:val="pt-PT"/>
         </w:rPr>
         <w:t>A capacidade, além de ser maior ou igual a zero, determina o número de lugares VIP, sendo que o número de lugares VIP é igual à capacidade a dividir por 100 (divisão inteira)</w:t>
       </w:r>
     </w:p>
     <w:p>
       <w:pPr>
-        <w:pStyle w:val="PargrafodaLista"/>
+        <w:pStyle w:val="ListParagraph"/>
         <w:numPr>
           <w:ilvl w:val="1"/>
           <w:numId w:val="47"/>
@@ -16779,7 +16644,7 @@
     </w:p>
     <w:p>
       <w:pPr>
-        <w:pStyle w:val="PargrafodaLista"/>
+        <w:pStyle w:val="ListParagraph"/>
         <w:numPr>
           <w:ilvl w:val="1"/>
           <w:numId w:val="47"/>
@@ -16841,7 +16706,7 @@
     </w:p>
     <w:p>
       <w:pPr>
-        <w:pStyle w:val="PargrafodaLista"/>
+        <w:pStyle w:val="ListParagraph"/>
         <w:numPr>
           <w:ilvl w:val="0"/>
           <w:numId w:val="20"/>
@@ -16864,7 +16729,7 @@
     </w:p>
     <w:p>
       <w:pPr>
-        <w:pStyle w:val="PargrafodaLista"/>
+        <w:pStyle w:val="ListParagraph"/>
         <w:numPr>
           <w:ilvl w:val="1"/>
           <w:numId w:val="20"/>
@@ -16885,7 +16750,7 @@
     </w:p>
     <w:p>
       <w:pPr>
-        <w:pStyle w:val="PargrafodaLista"/>
+        <w:pStyle w:val="ListParagraph"/>
         <w:numPr>
           <w:ilvl w:val="0"/>
           <w:numId w:val="20"/>
@@ -16908,7 +16773,7 @@
     </w:p>
     <w:p>
       <w:pPr>
-        <w:pStyle w:val="PargrafodaLista"/>
+        <w:pStyle w:val="ListParagraph"/>
         <w:numPr>
           <w:ilvl w:val="1"/>
           <w:numId w:val="20"/>
@@ -16962,7 +16827,7 @@
     </w:p>
     <w:p>
       <w:pPr>
-        <w:pStyle w:val="PargrafodaLista"/>
+        <w:pStyle w:val="ListParagraph"/>
         <w:numPr>
           <w:ilvl w:val="0"/>
           <w:numId w:val="48"/>
@@ -16971,19 +16836,21 @@
         <w:rPr>
           <w:rFonts w:ascii="Cambria" w:hAnsi="Cambria"/>
           <w:noProof/>
-        </w:rPr>
-      </w:pPr>
-      <w:r>
-        <w:rPr>
-          <w:rFonts w:ascii="Cambria" w:hAnsi="Cambria"/>
-          <w:noProof/>
+          <w:lang w:val="pt-PT"/>
+        </w:rPr>
+      </w:pPr>
+      <w:r>
+        <w:rPr>
+          <w:rFonts w:ascii="Cambria" w:hAnsi="Cambria"/>
+          <w:noProof/>
+          <w:lang w:val="pt-PT"/>
         </w:rPr>
         <w:t>O rank é então a chave primária: rank PRIMARY KEY</w:t>
       </w:r>
     </w:p>
     <w:p>
       <w:pPr>
-        <w:pStyle w:val="PargrafodaLista"/>
+        <w:pStyle w:val="ListParagraph"/>
         <w:numPr>
           <w:ilvl w:val="0"/>
           <w:numId w:val="48"/>
@@ -16992,19 +16859,21 @@
         <w:rPr>
           <w:rFonts w:ascii="Cambria" w:hAnsi="Cambria"/>
           <w:noProof/>
-        </w:rPr>
-      </w:pPr>
-      <w:r>
-        <w:rPr>
-          <w:rFonts w:ascii="Cambria" w:hAnsi="Cambria"/>
-          <w:noProof/>
+          <w:lang w:val="pt-PT"/>
+        </w:rPr>
+      </w:pPr>
+      <w:r>
+        <w:rPr>
+          <w:rFonts w:ascii="Cambria" w:hAnsi="Cambria"/>
+          <w:noProof/>
+          <w:lang w:val="pt-PT"/>
         </w:rPr>
         <w:t>O rank pode ser bronze, prata ou ouro, e definem o valorInvestido, sendo que se o rank for bronze, o valor investido é de 250.000 euros, se o rank for de prata, o valor investido é de 500.000 euros e se o rank for ouro, o valor investido é de 1.000.000 euros.</w:t>
       </w:r>
     </w:p>
     <w:p>
       <w:pPr>
-        <w:pStyle w:val="PargrafodaLista"/>
+        <w:pStyle w:val="ListParagraph"/>
         <w:numPr>
           <w:ilvl w:val="1"/>
           <w:numId w:val="48"/>
@@ -17025,7 +16894,7 @@
     </w:p>
     <w:p>
       <w:pPr>
-        <w:pStyle w:val="PargrafodaLista"/>
+        <w:pStyle w:val="ListParagraph"/>
         <w:numPr>
           <w:ilvl w:val="1"/>
           <w:numId w:val="48"/>
@@ -17051,19 +16920,21 @@
         <w:rPr>
           <w:rFonts w:ascii="Cambria" w:hAnsi="Cambria"/>
           <w:noProof/>
-        </w:rPr>
-      </w:pPr>
-      <w:r>
-        <w:rPr>
-          <w:rFonts w:ascii="Cambria" w:hAnsi="Cambria"/>
-          <w:noProof/>
+          <w:lang w:val="en-US"/>
+        </w:rPr>
+      </w:pPr>
+      <w:r>
+        <w:rPr>
+          <w:rFonts w:ascii="Cambria" w:hAnsi="Cambria"/>
+          <w:noProof/>
+          <w:lang w:val="en-US"/>
         </w:rPr>
         <w:t xml:space="preserve">(rank LIKE ‘prata’ AND valorInvestido = 500000) OR </w:t>
       </w:r>
     </w:p>
     <w:p>
       <w:pPr>
-        <w:pStyle w:val="PargrafodaLista"/>
+        <w:pStyle w:val="ListParagraph"/>
         <w:spacing w:after="0" w:line="360" w:lineRule="auto"/>
         <w:ind w:left="1440"/>
         <w:rPr>
@@ -17121,7 +16992,7 @@
     </w:p>
     <w:p>
       <w:pPr>
-        <w:pStyle w:val="PargrafodaLista"/>
+        <w:pStyle w:val="ListParagraph"/>
         <w:numPr>
           <w:ilvl w:val="0"/>
           <w:numId w:val="21"/>
@@ -17144,7 +17015,7 @@
     </w:p>
     <w:p>
       <w:pPr>
-        <w:pStyle w:val="PargrafodaLista"/>
+        <w:pStyle w:val="ListParagraph"/>
         <w:numPr>
           <w:ilvl w:val="1"/>
           <w:numId w:val="21"/>
@@ -17165,7 +17036,7 @@
     </w:p>
     <w:p>
       <w:pPr>
-        <w:pStyle w:val="PargrafodaLista"/>
+        <w:pStyle w:val="ListParagraph"/>
         <w:numPr>
           <w:ilvl w:val="0"/>
           <w:numId w:val="21"/>
@@ -17188,7 +17059,7 @@
     </w:p>
     <w:p>
       <w:pPr>
-        <w:pStyle w:val="PargrafodaLista"/>
+        <w:pStyle w:val="ListParagraph"/>
         <w:numPr>
           <w:ilvl w:val="1"/>
           <w:numId w:val="21"/>
@@ -17209,7 +17080,7 @@
     </w:p>
     <w:p>
       <w:pPr>
-        <w:pStyle w:val="PargrafodaLista"/>
+        <w:pStyle w:val="ListParagraph"/>
         <w:numPr>
           <w:ilvl w:val="0"/>
           <w:numId w:val="21"/>
@@ -17232,7 +17103,7 @@
     </w:p>
     <w:p>
       <w:pPr>
-        <w:pStyle w:val="PargrafodaLista"/>
+        <w:pStyle w:val="ListParagraph"/>
         <w:numPr>
           <w:ilvl w:val="1"/>
           <w:numId w:val="21"/>
@@ -17307,7 +17178,7 @@
     </w:p>
     <w:p>
       <w:pPr>
-        <w:pStyle w:val="PargrafodaLista"/>
+        <w:pStyle w:val="ListParagraph"/>
         <w:numPr>
           <w:ilvl w:val="0"/>
           <w:numId w:val="22"/>
@@ -17330,7 +17201,7 @@
     </w:p>
     <w:p>
       <w:pPr>
-        <w:pStyle w:val="PargrafodaLista"/>
+        <w:pStyle w:val="ListParagraph"/>
         <w:numPr>
           <w:ilvl w:val="1"/>
           <w:numId w:val="22"/>
@@ -17351,7 +17222,7 @@
     </w:p>
     <w:p>
       <w:pPr>
-        <w:pStyle w:val="PargrafodaLista"/>
+        <w:pStyle w:val="ListParagraph"/>
         <w:numPr>
           <w:ilvl w:val="0"/>
           <w:numId w:val="22"/>
@@ -17374,7 +17245,7 @@
     </w:p>
     <w:p>
       <w:pPr>
-        <w:pStyle w:val="PargrafodaLista"/>
+        <w:pStyle w:val="ListParagraph"/>
         <w:numPr>
           <w:ilvl w:val="1"/>
           <w:numId w:val="22"/>
@@ -17395,7 +17266,7 @@
     </w:p>
     <w:p>
       <w:pPr>
-        <w:pStyle w:val="PargrafodaLista"/>
+        <w:pStyle w:val="ListParagraph"/>
         <w:numPr>
           <w:ilvl w:val="0"/>
           <w:numId w:val="22"/>
@@ -17418,7 +17289,7 @@
     </w:p>
     <w:p>
       <w:pPr>
-        <w:pStyle w:val="PargrafodaLista"/>
+        <w:pStyle w:val="ListParagraph"/>
         <w:numPr>
           <w:ilvl w:val="1"/>
           <w:numId w:val="22"/>
@@ -17482,7 +17353,7 @@
     </w:p>
     <w:p>
       <w:pPr>
-        <w:pStyle w:val="PargrafodaLista"/>
+        <w:pStyle w:val="ListParagraph"/>
         <w:numPr>
           <w:ilvl w:val="0"/>
           <w:numId w:val="23"/>
@@ -17505,7 +17376,7 @@
     </w:p>
     <w:p>
       <w:pPr>
-        <w:pStyle w:val="PargrafodaLista"/>
+        <w:pStyle w:val="ListParagraph"/>
         <w:numPr>
           <w:ilvl w:val="1"/>
           <w:numId w:val="23"/>
@@ -17958,7 +17829,7 @@
     </w:p>
     <w:p>
       <w:pPr>
-        <w:pStyle w:val="PargrafodaLista"/>
+        <w:pStyle w:val="ListParagraph"/>
         <w:numPr>
           <w:ilvl w:val="0"/>
           <w:numId w:val="24"/>
@@ -17981,7 +17852,7 @@
     </w:p>
     <w:p>
       <w:pPr>
-        <w:pStyle w:val="PargrafodaLista"/>
+        <w:pStyle w:val="ListParagraph"/>
         <w:numPr>
           <w:ilvl w:val="1"/>
           <w:numId w:val="24"/>
@@ -18035,7 +17906,7 @@
     </w:p>
     <w:p>
       <w:pPr>
-        <w:pStyle w:val="PargrafodaLista"/>
+        <w:pStyle w:val="ListParagraph"/>
         <w:numPr>
           <w:ilvl w:val="0"/>
           <w:numId w:val="24"/>
@@ -18048,19 +17919,21 @@
           <w:noProof/>
           <w:sz w:val="24"/>
           <w:szCs w:val="24"/>
-        </w:rPr>
-      </w:pPr>
-      <w:r>
-        <w:rPr>
-          <w:rFonts w:ascii="Cambria" w:hAnsi="Cambria"/>
-          <w:noProof/>
+          <w:lang w:val="pt-PT"/>
+        </w:rPr>
+      </w:pPr>
+      <w:r>
+        <w:rPr>
+          <w:rFonts w:ascii="Cambria" w:hAnsi="Cambria"/>
+          <w:noProof/>
+          <w:lang w:val="pt-PT"/>
         </w:rPr>
         <w:t>Não podem haver duas instâncias com o par (idArbitro, idJogo)</w:t>
       </w:r>
     </w:p>
     <w:p>
       <w:pPr>
-        <w:pStyle w:val="PargrafodaLista"/>
+        <w:pStyle w:val="ListParagraph"/>
         <w:numPr>
           <w:ilvl w:val="1"/>
           <w:numId w:val="24"/>
@@ -18081,7 +17954,7 @@
     </w:p>
     <w:p>
       <w:pPr>
-        <w:pStyle w:val="PargrafodaLista"/>
+        <w:pStyle w:val="ListParagraph"/>
         <w:numPr>
           <w:ilvl w:val="0"/>
           <w:numId w:val="24"/>
@@ -18090,12 +17963,14 @@
         <w:rPr>
           <w:rFonts w:ascii="Cambria" w:hAnsi="Cambria"/>
           <w:noProof/>
-        </w:rPr>
-      </w:pPr>
-      <w:r>
-        <w:rPr>
-          <w:rFonts w:ascii="Cambria" w:hAnsi="Cambria"/>
-          <w:noProof/>
+          <w:lang w:val="pt-PT"/>
+        </w:rPr>
+      </w:pPr>
+      <w:r>
+        <w:rPr>
+          <w:rFonts w:ascii="Cambria" w:hAnsi="Cambria"/>
+          <w:noProof/>
+          <w:lang w:val="pt-PT"/>
         </w:rPr>
         <w:lastRenderedPageBreak/>
         <w:t>O idArbitro deve de corresponder a um ID da tabela Pessoa</w:t>
@@ -18103,7 +17978,7 @@
     </w:p>
     <w:p>
       <w:pPr>
-        <w:pStyle w:val="PargrafodaLista"/>
+        <w:pStyle w:val="ListParagraph"/>
         <w:numPr>
           <w:ilvl w:val="1"/>
           <w:numId w:val="24"/>
@@ -18124,7 +17999,7 @@
     </w:p>
     <w:p>
       <w:pPr>
-        <w:pStyle w:val="PargrafodaLista"/>
+        <w:pStyle w:val="ListParagraph"/>
         <w:numPr>
           <w:ilvl w:val="0"/>
           <w:numId w:val="24"/>
@@ -18133,19 +18008,21 @@
         <w:rPr>
           <w:rFonts w:ascii="Cambria" w:hAnsi="Cambria"/>
           <w:noProof/>
-        </w:rPr>
-      </w:pPr>
-      <w:r>
-        <w:rPr>
-          <w:rFonts w:ascii="Cambria" w:hAnsi="Cambria"/>
-          <w:noProof/>
+          <w:lang w:val="pt-PT"/>
+        </w:rPr>
+      </w:pPr>
+      <w:r>
+        <w:rPr>
+          <w:rFonts w:ascii="Cambria" w:hAnsi="Cambria"/>
+          <w:noProof/>
+          <w:lang w:val="pt-PT"/>
         </w:rPr>
         <w:t>O idJogo deve de corresponder a um ID da tabela Jogo</w:t>
       </w:r>
     </w:p>
     <w:p>
       <w:pPr>
-        <w:pStyle w:val="PargrafodaLista"/>
+        <w:pStyle w:val="ListParagraph"/>
         <w:numPr>
           <w:ilvl w:val="1"/>
           <w:numId w:val="24"/>
@@ -18207,7 +18084,7 @@
     </w:p>
     <w:p>
       <w:pPr>
-        <w:pStyle w:val="PargrafodaLista"/>
+        <w:pStyle w:val="ListParagraph"/>
         <w:numPr>
           <w:ilvl w:val="0"/>
           <w:numId w:val="24"/>
@@ -18230,7 +18107,7 @@
     </w:p>
     <w:p>
       <w:pPr>
-        <w:pStyle w:val="PargrafodaLista"/>
+        <w:pStyle w:val="ListParagraph"/>
         <w:numPr>
           <w:ilvl w:val="1"/>
           <w:numId w:val="24"/>
@@ -18251,7 +18128,7 @@
     </w:p>
     <w:p>
       <w:pPr>
-        <w:pStyle w:val="PargrafodaLista"/>
+        <w:pStyle w:val="ListParagraph"/>
         <w:numPr>
           <w:ilvl w:val="0"/>
           <w:numId w:val="24"/>
@@ -18274,7 +18151,7 @@
     </w:p>
     <w:p>
       <w:pPr>
-        <w:pStyle w:val="PargrafodaLista"/>
+        <w:pStyle w:val="ListParagraph"/>
         <w:numPr>
           <w:ilvl w:val="1"/>
           <w:numId w:val="24"/>
@@ -18345,7 +18222,7 @@
     </w:p>
     <w:p>
       <w:pPr>
-        <w:pStyle w:val="PargrafodaLista"/>
+        <w:pStyle w:val="ListParagraph"/>
         <w:numPr>
           <w:ilvl w:val="0"/>
           <w:numId w:val="25"/>
@@ -18368,7 +18245,7 @@
     </w:p>
     <w:p>
       <w:pPr>
-        <w:pStyle w:val="PargrafodaLista"/>
+        <w:pStyle w:val="ListParagraph"/>
         <w:numPr>
           <w:ilvl w:val="1"/>
           <w:numId w:val="25"/>
@@ -18389,7 +18266,7 @@
     </w:p>
     <w:p>
       <w:pPr>
-        <w:pStyle w:val="PargrafodaLista"/>
+        <w:pStyle w:val="ListParagraph"/>
         <w:numPr>
           <w:ilvl w:val="0"/>
           <w:numId w:val="25"/>
@@ -18412,7 +18289,7 @@
     </w:p>
     <w:p>
       <w:pPr>
-        <w:pStyle w:val="PargrafodaLista"/>
+        <w:pStyle w:val="ListParagraph"/>
         <w:numPr>
           <w:ilvl w:val="1"/>
           <w:numId w:val="25"/>
@@ -18433,7 +18310,7 @@
     </w:p>
     <w:p>
       <w:pPr>
-        <w:pStyle w:val="PargrafodaLista"/>
+        <w:pStyle w:val="ListParagraph"/>
         <w:numPr>
           <w:ilvl w:val="0"/>
           <w:numId w:val="25"/>
@@ -18456,7 +18333,7 @@
     </w:p>
     <w:p>
       <w:pPr>
-        <w:pStyle w:val="PargrafodaLista"/>
+        <w:pStyle w:val="ListParagraph"/>
         <w:numPr>
           <w:ilvl w:val="1"/>
           <w:numId w:val="25"/>
@@ -18520,7 +18397,7 @@
     </w:p>
     <w:p>
       <w:pPr>
-        <w:pStyle w:val="PargrafodaLista"/>
+        <w:pStyle w:val="ListParagraph"/>
         <w:numPr>
           <w:ilvl w:val="0"/>
           <w:numId w:val="26"/>
@@ -18543,7 +18420,7 @@
     </w:p>
     <w:p>
       <w:pPr>
-        <w:pStyle w:val="PargrafodaLista"/>
+        <w:pStyle w:val="ListParagraph"/>
         <w:numPr>
           <w:ilvl w:val="1"/>
           <w:numId w:val="26"/>
@@ -18564,7 +18441,7 @@
     </w:p>
     <w:p>
       <w:pPr>
-        <w:pStyle w:val="PargrafodaLista"/>
+        <w:pStyle w:val="ListParagraph"/>
         <w:numPr>
           <w:ilvl w:val="0"/>
           <w:numId w:val="26"/>
@@ -18587,7 +18464,7 @@
     </w:p>
     <w:p>
       <w:pPr>
-        <w:pStyle w:val="PargrafodaLista"/>
+        <w:pStyle w:val="ListParagraph"/>
         <w:numPr>
           <w:ilvl w:val="1"/>
           <w:numId w:val="26"/>
@@ -18649,7 +18526,7 @@
     </w:p>
     <w:p>
       <w:pPr>
-        <w:pStyle w:val="PargrafodaLista"/>
+        <w:pStyle w:val="ListParagraph"/>
         <w:numPr>
           <w:ilvl w:val="0"/>
           <w:numId w:val="27"/>
@@ -18672,7 +18549,7 @@
     </w:p>
     <w:p>
       <w:pPr>
-        <w:pStyle w:val="PargrafodaLista"/>
+        <w:pStyle w:val="ListParagraph"/>
         <w:numPr>
           <w:ilvl w:val="1"/>
           <w:numId w:val="27"/>
@@ -18693,7 +18570,7 @@
     </w:p>
     <w:p>
       <w:pPr>
-        <w:pStyle w:val="PargrafodaLista"/>
+        <w:pStyle w:val="ListParagraph"/>
         <w:numPr>
           <w:ilvl w:val="0"/>
           <w:numId w:val="27"/>
@@ -18716,7 +18593,7 @@
     </w:p>
     <w:p>
       <w:pPr>
-        <w:pStyle w:val="PargrafodaLista"/>
+        <w:pStyle w:val="ListParagraph"/>
         <w:numPr>
           <w:ilvl w:val="1"/>
           <w:numId w:val="27"/>
@@ -18739,7 +18616,7 @@
     </w:p>
     <w:p>
       <w:pPr>
-        <w:pStyle w:val="PargrafodaLista"/>
+        <w:pStyle w:val="ListParagraph"/>
         <w:numPr>
           <w:ilvl w:val="0"/>
           <w:numId w:val="27"/>
@@ -18762,7 +18639,7 @@
     </w:p>
     <w:p>
       <w:pPr>
-        <w:pStyle w:val="PargrafodaLista"/>
+        <w:pStyle w:val="ListParagraph"/>
         <w:numPr>
           <w:ilvl w:val="1"/>
           <w:numId w:val="27"/>
@@ -18783,7 +18660,7 @@
     </w:p>
     <w:p>
       <w:pPr>
-        <w:pStyle w:val="PargrafodaLista"/>
+        <w:pStyle w:val="ListParagraph"/>
         <w:numPr>
           <w:ilvl w:val="0"/>
           <w:numId w:val="27"/>
@@ -18806,7 +18683,7 @@
     </w:p>
     <w:p>
       <w:pPr>
-        <w:pStyle w:val="PargrafodaLista"/>
+        <w:pStyle w:val="ListParagraph"/>
         <w:numPr>
           <w:ilvl w:val="1"/>
           <w:numId w:val="27"/>
@@ -18827,7 +18704,7 @@
     </w:p>
     <w:p>
       <w:pPr>
-        <w:pStyle w:val="PargrafodaLista"/>
+        <w:pStyle w:val="ListParagraph"/>
         <w:numPr>
           <w:ilvl w:val="0"/>
           <w:numId w:val="27"/>
@@ -18850,7 +18727,7 @@
     </w:p>
     <w:p>
       <w:pPr>
-        <w:pStyle w:val="PargrafodaLista"/>
+        <w:pStyle w:val="ListParagraph"/>
         <w:numPr>
           <w:ilvl w:val="1"/>
           <w:numId w:val="27"/>
@@ -18872,7 +18749,7 @@
     </w:p>
     <w:p>
       <w:pPr>
-        <w:pStyle w:val="PargrafodaLista"/>
+        <w:pStyle w:val="ListParagraph"/>
         <w:numPr>
           <w:ilvl w:val="0"/>
           <w:numId w:val="27"/>
@@ -18895,7 +18772,7 @@
     </w:p>
     <w:p>
       <w:pPr>
-        <w:pStyle w:val="PargrafodaLista"/>
+        <w:pStyle w:val="ListParagraph"/>
         <w:numPr>
           <w:ilvl w:val="1"/>
           <w:numId w:val="27"/>
@@ -18916,7 +18793,7 @@
     </w:p>
     <w:p>
       <w:pPr>
-        <w:pStyle w:val="PargrafodaLista"/>
+        <w:pStyle w:val="ListParagraph"/>
         <w:numPr>
           <w:ilvl w:val="0"/>
           <w:numId w:val="27"/>
@@ -18978,7 +18855,7 @@
     </w:p>
     <w:p>
       <w:pPr>
-        <w:pStyle w:val="PargrafodaLista"/>
+        <w:pStyle w:val="ListParagraph"/>
         <w:numPr>
           <w:ilvl w:val="0"/>
           <w:numId w:val="28"/>
@@ -19001,7 +18878,7 @@
     </w:p>
     <w:p>
       <w:pPr>
-        <w:pStyle w:val="PargrafodaLista"/>
+        <w:pStyle w:val="ListParagraph"/>
         <w:numPr>
           <w:ilvl w:val="1"/>
           <w:numId w:val="28"/>
@@ -19022,7 +18899,7 @@
     </w:p>
     <w:p>
       <w:pPr>
-        <w:pStyle w:val="PargrafodaLista"/>
+        <w:pStyle w:val="ListParagraph"/>
         <w:numPr>
           <w:ilvl w:val="0"/>
           <w:numId w:val="28"/>
@@ -19045,7 +18922,7 @@
     </w:p>
     <w:p>
       <w:pPr>
-        <w:pStyle w:val="PargrafodaLista"/>
+        <w:pStyle w:val="ListParagraph"/>
         <w:numPr>
           <w:ilvl w:val="1"/>
           <w:numId w:val="28"/>
@@ -19066,7 +18943,7 @@
     </w:p>
     <w:p>
       <w:pPr>
-        <w:pStyle w:val="PargrafodaLista"/>
+        <w:pStyle w:val="ListParagraph"/>
         <w:numPr>
           <w:ilvl w:val="0"/>
           <w:numId w:val="28"/>
@@ -19089,7 +18966,7 @@
     </w:p>
     <w:p>
       <w:pPr>
-        <w:pStyle w:val="PargrafodaLista"/>
+        <w:pStyle w:val="ListParagraph"/>
         <w:numPr>
           <w:ilvl w:val="1"/>
           <w:numId w:val="28"/>
@@ -19110,7 +18987,7 @@
     </w:p>
     <w:p>
       <w:pPr>
-        <w:pStyle w:val="PargrafodaLista"/>
+        <w:pStyle w:val="ListParagraph"/>
         <w:numPr>
           <w:ilvl w:val="0"/>
           <w:numId w:val="28"/>
@@ -19133,7 +19010,7 @@
     </w:p>
     <w:p>
       <w:pPr>
-        <w:pStyle w:val="PargrafodaLista"/>
+        <w:pStyle w:val="ListParagraph"/>
         <w:numPr>
           <w:ilvl w:val="1"/>
           <w:numId w:val="28"/>
@@ -19156,7 +19033,7 @@
     </w:p>
     <w:p>
       <w:pPr>
-        <w:pStyle w:val="PargrafodaLista"/>
+        <w:pStyle w:val="ListParagraph"/>
         <w:numPr>
           <w:ilvl w:val="0"/>
           <w:numId w:val="28"/>
@@ -19179,7 +19056,7 @@
     </w:p>
     <w:p>
       <w:pPr>
-        <w:pStyle w:val="PargrafodaLista"/>
+        <w:pStyle w:val="ListParagraph"/>
         <w:numPr>
           <w:ilvl w:val="1"/>
           <w:numId w:val="28"/>
@@ -19200,7 +19077,7 @@
     </w:p>
     <w:p>
       <w:pPr>
-        <w:pStyle w:val="PargrafodaLista"/>
+        <w:pStyle w:val="ListParagraph"/>
         <w:numPr>
           <w:ilvl w:val="0"/>
           <w:numId w:val="28"/>
@@ -19223,7 +19100,7 @@
     </w:p>
     <w:p>
       <w:pPr>
-        <w:pStyle w:val="PargrafodaLista"/>
+        <w:pStyle w:val="ListParagraph"/>
         <w:numPr>
           <w:ilvl w:val="1"/>
           <w:numId w:val="28"/>
@@ -19244,7 +19121,7 @@
     </w:p>
     <w:p>
       <w:pPr>
-        <w:pStyle w:val="PargrafodaLista"/>
+        <w:pStyle w:val="ListParagraph"/>
         <w:numPr>
           <w:ilvl w:val="0"/>
           <w:numId w:val="28"/>
@@ -19267,7 +19144,7 @@
     </w:p>
     <w:p>
       <w:pPr>
-        <w:pStyle w:val="PargrafodaLista"/>
+        <w:pStyle w:val="ListParagraph"/>
         <w:numPr>
           <w:ilvl w:val="1"/>
           <w:numId w:val="28"/>
@@ -19288,7 +19165,7 @@
     </w:p>
     <w:p>
       <w:pPr>
-        <w:pStyle w:val="PargrafodaLista"/>
+        <w:pStyle w:val="ListParagraph"/>
         <w:numPr>
           <w:ilvl w:val="0"/>
           <w:numId w:val="28"/>
@@ -19311,7 +19188,7 @@
     </w:p>
     <w:p>
       <w:pPr>
-        <w:pStyle w:val="PargrafodaLista"/>
+        <w:pStyle w:val="ListParagraph"/>
         <w:numPr>
           <w:ilvl w:val="1"/>
           <w:numId w:val="28"/>
@@ -19332,7 +19209,7 @@
     </w:p>
     <w:p>
       <w:pPr>
-        <w:pStyle w:val="PargrafodaLista"/>
+        <w:pStyle w:val="ListParagraph"/>
         <w:numPr>
           <w:ilvl w:val="0"/>
           <w:numId w:val="28"/>
@@ -19355,7 +19232,7 @@
     </w:p>
     <w:p>
       <w:pPr>
-        <w:pStyle w:val="PargrafodaLista"/>
+        <w:pStyle w:val="ListParagraph"/>
         <w:numPr>
           <w:ilvl w:val="1"/>
           <w:numId w:val="28"/>
@@ -19376,7 +19253,7 @@
     </w:p>
     <w:p>
       <w:pPr>
-        <w:pStyle w:val="PargrafodaLista"/>
+        <w:pStyle w:val="ListParagraph"/>
         <w:numPr>
           <w:ilvl w:val="0"/>
           <w:numId w:val="28"/>
@@ -19399,7 +19276,7 @@
     </w:p>
     <w:p>
       <w:pPr>
-        <w:pStyle w:val="PargrafodaLista"/>
+        <w:pStyle w:val="ListParagraph"/>
         <w:numPr>
           <w:ilvl w:val="1"/>
           <w:numId w:val="28"/>
@@ -19422,7 +19299,7 @@
     </w:p>
     <w:p>
       <w:pPr>
-        <w:pStyle w:val="PargrafodaLista"/>
+        <w:pStyle w:val="ListParagraph"/>
         <w:numPr>
           <w:ilvl w:val="0"/>
           <w:numId w:val="28"/>
@@ -19445,7 +19322,7 @@
     </w:p>
     <w:p>
       <w:pPr>
-        <w:pStyle w:val="PargrafodaLista"/>
+        <w:pStyle w:val="ListParagraph"/>
         <w:numPr>
           <w:ilvl w:val="1"/>
           <w:numId w:val="28"/>
@@ -19507,7 +19384,7 @@
     </w:p>
     <w:p>
       <w:pPr>
-        <w:pStyle w:val="PargrafodaLista"/>
+        <w:pStyle w:val="ListParagraph"/>
         <w:numPr>
           <w:ilvl w:val="0"/>
           <w:numId w:val="29"/>
@@ -19530,7 +19407,7 @@
     </w:p>
     <w:p>
       <w:pPr>
-        <w:pStyle w:val="PargrafodaLista"/>
+        <w:pStyle w:val="ListParagraph"/>
         <w:numPr>
           <w:ilvl w:val="1"/>
           <w:numId w:val="29"/>
@@ -19551,7 +19428,7 @@
     </w:p>
     <w:p>
       <w:pPr>
-        <w:pStyle w:val="PargrafodaLista"/>
+        <w:pStyle w:val="ListParagraph"/>
         <w:numPr>
           <w:ilvl w:val="0"/>
           <w:numId w:val="29"/>
@@ -19574,7 +19451,7 @@
     </w:p>
     <w:p>
       <w:pPr>
-        <w:pStyle w:val="PargrafodaLista"/>
+        <w:pStyle w:val="ListParagraph"/>
         <w:numPr>
           <w:ilvl w:val="1"/>
           <w:numId w:val="29"/>
@@ -19596,7 +19473,7 @@
     </w:p>
     <w:p>
       <w:pPr>
-        <w:pStyle w:val="PargrafodaLista"/>
+        <w:pStyle w:val="ListParagraph"/>
         <w:numPr>
           <w:ilvl w:val="0"/>
           <w:numId w:val="29"/>
@@ -19658,7 +19535,7 @@
     </w:p>
     <w:p>
       <w:pPr>
-        <w:pStyle w:val="PargrafodaLista"/>
+        <w:pStyle w:val="ListParagraph"/>
         <w:numPr>
           <w:ilvl w:val="0"/>
           <w:numId w:val="30"/>
@@ -19681,7 +19558,7 @@
     </w:p>
     <w:p>
       <w:pPr>
-        <w:pStyle w:val="PargrafodaLista"/>
+        <w:pStyle w:val="ListParagraph"/>
         <w:numPr>
           <w:ilvl w:val="1"/>
           <w:numId w:val="30"/>
@@ -19702,7 +19579,7 @@
     </w:p>
     <w:p>
       <w:pPr>
-        <w:pStyle w:val="PargrafodaLista"/>
+        <w:pStyle w:val="ListParagraph"/>
         <w:numPr>
           <w:ilvl w:val="0"/>
           <w:numId w:val="30"/>
@@ -19725,7 +19602,7 @@
     </w:p>
     <w:p>
       <w:pPr>
-        <w:pStyle w:val="PargrafodaLista"/>
+        <w:pStyle w:val="ListParagraph"/>
         <w:numPr>
           <w:ilvl w:val="1"/>
           <w:numId w:val="30"/>
@@ -19746,7 +19623,7 @@
     </w:p>
     <w:p>
       <w:pPr>
-        <w:pStyle w:val="PargrafodaLista"/>
+        <w:pStyle w:val="ListParagraph"/>
         <w:numPr>
           <w:ilvl w:val="0"/>
           <w:numId w:val="30"/>
@@ -19808,7 +19685,7 @@
     </w:p>
     <w:p>
       <w:pPr>
-        <w:pStyle w:val="PargrafodaLista"/>
+        <w:pStyle w:val="ListParagraph"/>
         <w:numPr>
           <w:ilvl w:val="0"/>
           <w:numId w:val="31"/>
@@ -19831,7 +19708,7 @@
     </w:p>
     <w:p>
       <w:pPr>
-        <w:pStyle w:val="PargrafodaLista"/>
+        <w:pStyle w:val="ListParagraph"/>
         <w:numPr>
           <w:ilvl w:val="1"/>
           <w:numId w:val="31"/>
@@ -19852,7 +19729,7 @@
     </w:p>
     <w:p>
       <w:pPr>
-        <w:pStyle w:val="PargrafodaLista"/>
+        <w:pStyle w:val="ListParagraph"/>
         <w:numPr>
           <w:ilvl w:val="0"/>
           <w:numId w:val="31"/>
@@ -19875,7 +19752,7 @@
     </w:p>
     <w:p>
       <w:pPr>
-        <w:pStyle w:val="PargrafodaLista"/>
+        <w:pStyle w:val="ListParagraph"/>
         <w:numPr>
           <w:ilvl w:val="1"/>
           <w:numId w:val="31"/>
@@ -19896,7 +19773,7 @@
     </w:p>
     <w:p>
       <w:pPr>
-        <w:pStyle w:val="PargrafodaLista"/>
+        <w:pStyle w:val="ListParagraph"/>
         <w:numPr>
           <w:ilvl w:val="0"/>
           <w:numId w:val="31"/>
@@ -19958,7 +19835,7 @@
     </w:p>
     <w:p>
       <w:pPr>
-        <w:pStyle w:val="PargrafodaLista"/>
+        <w:pStyle w:val="ListParagraph"/>
         <w:numPr>
           <w:ilvl w:val="0"/>
           <w:numId w:val="32"/>
@@ -19981,7 +19858,7 @@
     </w:p>
     <w:p>
       <w:pPr>
-        <w:pStyle w:val="PargrafodaLista"/>
+        <w:pStyle w:val="ListParagraph"/>
         <w:numPr>
           <w:ilvl w:val="1"/>
           <w:numId w:val="32"/>
@@ -20002,7 +19879,7 @@
     </w:p>
     <w:p>
       <w:pPr>
-        <w:pStyle w:val="PargrafodaLista"/>
+        <w:pStyle w:val="ListParagraph"/>
         <w:numPr>
           <w:ilvl w:val="0"/>
           <w:numId w:val="32"/>
@@ -20025,7 +19902,7 @@
     </w:p>
     <w:p>
       <w:pPr>
-        <w:pStyle w:val="PargrafodaLista"/>
+        <w:pStyle w:val="ListParagraph"/>
         <w:numPr>
           <w:ilvl w:val="1"/>
           <w:numId w:val="32"/>
@@ -20046,7 +19923,7 @@
     </w:p>
     <w:p>
       <w:pPr>
-        <w:pStyle w:val="PargrafodaLista"/>
+        <w:pStyle w:val="ListParagraph"/>
         <w:numPr>
           <w:ilvl w:val="0"/>
           <w:numId w:val="32"/>
@@ -20069,7 +19946,7 @@
     </w:p>
     <w:p>
       <w:pPr>
-        <w:pStyle w:val="PargrafodaLista"/>
+        <w:pStyle w:val="ListParagraph"/>
         <w:numPr>
           <w:ilvl w:val="1"/>
           <w:numId w:val="32"/>
@@ -20090,7 +19967,7 @@
     </w:p>
     <w:p>
       <w:pPr>
-        <w:pStyle w:val="PargrafodaLista"/>
+        <w:pStyle w:val="ListParagraph"/>
         <w:numPr>
           <w:ilvl w:val="0"/>
           <w:numId w:val="32"/>
@@ -20154,7 +20031,7 @@
     </w:p>
     <w:p>
       <w:pPr>
-        <w:pStyle w:val="PargrafodaLista"/>
+        <w:pStyle w:val="ListParagraph"/>
         <w:numPr>
           <w:ilvl w:val="0"/>
           <w:numId w:val="33"/>
@@ -20177,7 +20054,7 @@
     </w:p>
     <w:p>
       <w:pPr>
-        <w:pStyle w:val="PargrafodaLista"/>
+        <w:pStyle w:val="ListParagraph"/>
         <w:numPr>
           <w:ilvl w:val="1"/>
           <w:numId w:val="33"/>
@@ -20198,7 +20075,7 @@
     </w:p>
     <w:p>
       <w:pPr>
-        <w:pStyle w:val="PargrafodaLista"/>
+        <w:pStyle w:val="ListParagraph"/>
         <w:numPr>
           <w:ilvl w:val="0"/>
           <w:numId w:val="33"/>
@@ -20221,7 +20098,7 @@
     </w:p>
     <w:p>
       <w:pPr>
-        <w:pStyle w:val="PargrafodaLista"/>
+        <w:pStyle w:val="ListParagraph"/>
         <w:numPr>
           <w:ilvl w:val="1"/>
           <w:numId w:val="33"/>
@@ -20242,7 +20119,7 @@
     </w:p>
     <w:p>
       <w:pPr>
-        <w:pStyle w:val="PargrafodaLista"/>
+        <w:pStyle w:val="ListParagraph"/>
         <w:numPr>
           <w:ilvl w:val="0"/>
           <w:numId w:val="33"/>
@@ -20265,7 +20142,7 @@
     </w:p>
     <w:p>
       <w:pPr>
-        <w:pStyle w:val="PargrafodaLista"/>
+        <w:pStyle w:val="ListParagraph"/>
         <w:numPr>
           <w:ilvl w:val="1"/>
           <w:numId w:val="33"/>
@@ -20286,7 +20163,7 @@
     </w:p>
     <w:p>
       <w:pPr>
-        <w:pStyle w:val="PargrafodaLista"/>
+        <w:pStyle w:val="ListParagraph"/>
         <w:numPr>
           <w:ilvl w:val="0"/>
           <w:numId w:val="33"/>
@@ -20350,7 +20227,7 @@
     </w:p>
     <w:p>
       <w:pPr>
-        <w:pStyle w:val="PargrafodaLista"/>
+        <w:pStyle w:val="ListParagraph"/>
         <w:numPr>
           <w:ilvl w:val="0"/>
           <w:numId w:val="34"/>
@@ -20373,7 +20250,7 @@
     </w:p>
     <w:p>
       <w:pPr>
-        <w:pStyle w:val="PargrafodaLista"/>
+        <w:pStyle w:val="ListParagraph"/>
         <w:numPr>
           <w:ilvl w:val="1"/>
           <w:numId w:val="34"/>
@@ -20395,7 +20272,7 @@
     </w:p>
     <w:p>
       <w:pPr>
-        <w:pStyle w:val="PargrafodaLista"/>
+        <w:pStyle w:val="ListParagraph"/>
         <w:numPr>
           <w:ilvl w:val="0"/>
           <w:numId w:val="34"/>
@@ -20418,7 +20295,7 @@
     </w:p>
     <w:p>
       <w:pPr>
-        <w:pStyle w:val="PargrafodaLista"/>
+        <w:pStyle w:val="ListParagraph"/>
         <w:numPr>
           <w:ilvl w:val="1"/>
           <w:numId w:val="34"/>
@@ -20439,7 +20316,7 @@
     </w:p>
     <w:p>
       <w:pPr>
-        <w:pStyle w:val="PargrafodaLista"/>
+        <w:pStyle w:val="ListParagraph"/>
         <w:numPr>
           <w:ilvl w:val="0"/>
           <w:numId w:val="34"/>
@@ -20503,7 +20380,7 @@
     </w:p>
     <w:p>
       <w:pPr>
-        <w:pStyle w:val="PargrafodaLista"/>
+        <w:pStyle w:val="ListParagraph"/>
         <w:numPr>
           <w:ilvl w:val="0"/>
           <w:numId w:val="35"/>
@@ -20526,7 +20403,7 @@
     </w:p>
     <w:p>
       <w:pPr>
-        <w:pStyle w:val="PargrafodaLista"/>
+        <w:pStyle w:val="ListParagraph"/>
         <w:numPr>
           <w:ilvl w:val="1"/>
           <w:numId w:val="35"/>
@@ -20547,7 +20424,7 @@
     </w:p>
     <w:p>
       <w:pPr>
-        <w:pStyle w:val="PargrafodaLista"/>
+        <w:pStyle w:val="ListParagraph"/>
         <w:numPr>
           <w:ilvl w:val="0"/>
           <w:numId w:val="35"/>
@@ -20570,7 +20447,7 @@
     </w:p>
     <w:p>
       <w:pPr>
-        <w:pStyle w:val="PargrafodaLista"/>
+        <w:pStyle w:val="ListParagraph"/>
         <w:numPr>
           <w:ilvl w:val="1"/>
           <w:numId w:val="35"/>
@@ -20591,7 +20468,7 @@
     </w:p>
     <w:p>
       <w:pPr>
-        <w:pStyle w:val="PargrafodaLista"/>
+        <w:pStyle w:val="ListParagraph"/>
         <w:numPr>
           <w:ilvl w:val="0"/>
           <w:numId w:val="35"/>
@@ -20655,7 +20532,7 @@
     </w:p>
     <w:p>
       <w:pPr>
-        <w:pStyle w:val="PargrafodaLista"/>
+        <w:pStyle w:val="ListParagraph"/>
         <w:numPr>
           <w:ilvl w:val="0"/>
           <w:numId w:val="36"/>
@@ -20678,7 +20555,7 @@
     </w:p>
     <w:p>
       <w:pPr>
-        <w:pStyle w:val="PargrafodaLista"/>
+        <w:pStyle w:val="ListParagraph"/>
         <w:numPr>
           <w:ilvl w:val="1"/>
           <w:numId w:val="36"/>
@@ -20699,7 +20576,7 @@
     </w:p>
     <w:p>
       <w:pPr>
-        <w:pStyle w:val="PargrafodaLista"/>
+        <w:pStyle w:val="ListParagraph"/>
         <w:numPr>
           <w:ilvl w:val="0"/>
           <w:numId w:val="36"/>
@@ -20722,7 +20599,7 @@
     </w:p>
     <w:p>
       <w:pPr>
-        <w:pStyle w:val="PargrafodaLista"/>
+        <w:pStyle w:val="ListParagraph"/>
         <w:numPr>
           <w:ilvl w:val="1"/>
           <w:numId w:val="36"/>
@@ -20745,7 +20622,7 @@
     </w:p>
     <w:p>
       <w:pPr>
-        <w:pStyle w:val="PargrafodaLista"/>
+        <w:pStyle w:val="ListParagraph"/>
         <w:numPr>
           <w:ilvl w:val="0"/>
           <w:numId w:val="36"/>
@@ -20768,7 +20645,7 @@
     </w:p>
     <w:p>
       <w:pPr>
-        <w:pStyle w:val="PargrafodaLista"/>
+        <w:pStyle w:val="ListParagraph"/>
         <w:numPr>
           <w:ilvl w:val="1"/>
           <w:numId w:val="36"/>
@@ -20789,7 +20666,7 @@
     </w:p>
     <w:p>
       <w:pPr>
-        <w:pStyle w:val="PargrafodaLista"/>
+        <w:pStyle w:val="ListParagraph"/>
         <w:numPr>
           <w:ilvl w:val="0"/>
           <w:numId w:val="36"/>
@@ -20945,8 +20822,6 @@
           <w:szCs w:val="22"/>
         </w:rPr>
       </w:pPr>
-      <w:bookmarkStart w:id="0" w:name="_GoBack"/>
-      <w:bookmarkEnd w:id="0"/>
     </w:p>
     <w:sectPr>
       <w:footerReference w:type="default" r:id="rId10"/>
@@ -20960,7 +20835,7 @@
 </file>
 
 <file path=word/endnotes.xml><?xml version="1.0" encoding="utf-8"?>
-<w:endnotes xmlns:wpc="http://schemas.microsoft.com/office/word/2010/wordprocessingCanvas" xmlns:cx="http://schemas.microsoft.com/office/drawing/2014/chartex" xmlns:cx1="http://schemas.microsoft.com/office/drawing/2015/9/8/chartex" xmlns:cx2="http://schemas.microsoft.com/office/drawing/2015/10/21/chartex" xmlns:cx3="http://schemas.microsoft.com/office/drawing/2016/5/9/chartex" xmlns:cx4="http://schemas.microsoft.com/office/drawing/2016/5/10/chartex" xmlns:cx5="http://schemas.microsoft.com/office/drawing/2016/5/11/chartex" xmlns:cx6="http://schemas.microsoft.com/office/drawing/2016/5/12/chartex" xmlns:cx7="http://schemas.microsoft.com/office/drawing/2016/5/13/chartex" xmlns:cx8="http://schemas.microsoft.com/office/drawing/2016/5/14/chartex" xmlns:mc="http://schemas.openxmlformats.org/markup-compatibility/2006" xmlns:aink="http://schemas.microsoft.com/office/drawing/2016/ink" xmlns:am3d="http://schemas.microsoft.com/office/drawing/2017/model3d" xmlns:o="urn:schemas-microsoft-com:office:office" xmlns:r="http://schemas.openxmlformats.org/officeDocument/2006/relationships" xmlns:m="http://schemas.openxmlformats.org/officeDocument/2006/math" xmlns:v="urn:schemas-microsoft-com:vml" xmlns:wp14="http://schemas.microsoft.com/office/word/2010/wordprocessingDrawing" xmlns:wp="http://schemas.openxmlformats.org/drawingml/2006/wordprocessingDrawing" xmlns:w10="urn:schemas-microsoft-com:office:word" xmlns:w="http://schemas.openxmlformats.org/wordprocessingml/2006/main" xmlns:w14="http://schemas.microsoft.com/office/word/2010/wordml" xmlns:w15="http://schemas.microsoft.com/office/word/2012/wordml" xmlns:w16cid="http://schemas.microsoft.com/office/word/2016/wordml/cid" xmlns:w16se="http://schemas.microsoft.com/office/word/2015/wordml/symex" xmlns:wpg="http://schemas.microsoft.com/office/word/2010/wordprocessingGroup" xmlns:wpi="http://schemas.microsoft.com/office/word/2010/wordprocessingInk" xmlns:wne="http://schemas.microsoft.com/office/word/2006/wordml" xmlns:wps="http://schemas.microsoft.com/office/word/2010/wordprocessingShape" mc:Ignorable="w14 w15 w16se w16cid wp14">
+<w:endnotes xmlns:wpc="http://schemas.microsoft.com/office/word/2010/wordprocessingCanvas" xmlns:cx="http://schemas.microsoft.com/office/drawing/2014/chartex" xmlns:cx1="http://schemas.microsoft.com/office/drawing/2015/9/8/chartex" xmlns:cx2="http://schemas.microsoft.com/office/drawing/2015/10/21/chartex" xmlns:cx3="http://schemas.microsoft.com/office/drawing/2016/5/9/chartex" xmlns:cx4="http://schemas.microsoft.com/office/drawing/2016/5/10/chartex" xmlns:cx5="http://schemas.microsoft.com/office/drawing/2016/5/11/chartex" xmlns:cx6="http://schemas.microsoft.com/office/drawing/2016/5/12/chartex" xmlns:cx7="http://schemas.microsoft.com/office/drawing/2016/5/13/chartex" xmlns:cx8="http://schemas.microsoft.com/office/drawing/2016/5/14/chartex" xmlns:mc="http://schemas.openxmlformats.org/markup-compatibility/2006" xmlns:aink="http://schemas.microsoft.com/office/drawing/2016/ink" xmlns:am3d="http://schemas.microsoft.com/office/drawing/2017/model3d" xmlns:o="urn:schemas-microsoft-com:office:office" xmlns:r="http://schemas.openxmlformats.org/officeDocument/2006/relationships" xmlns:m="http://schemas.openxmlformats.org/officeDocument/2006/math" xmlns:v="urn:schemas-microsoft-com:vml" xmlns:wp14="http://schemas.microsoft.com/office/word/2010/wordprocessingDrawing" xmlns:wp="http://schemas.openxmlformats.org/drawingml/2006/wordprocessingDrawing" xmlns:w10="urn:schemas-microsoft-com:office:word" xmlns:w="http://schemas.openxmlformats.org/wordprocessingml/2006/main" xmlns:w14="http://schemas.microsoft.com/office/word/2010/wordml" xmlns:w15="http://schemas.microsoft.com/office/word/2012/wordml" xmlns:w16cex="http://schemas.microsoft.com/office/word/2018/wordml/cex" xmlns:w16cid="http://schemas.microsoft.com/office/word/2016/wordml/cid" xmlns:w16="http://schemas.microsoft.com/office/word/2018/wordml" xmlns:w16se="http://schemas.microsoft.com/office/word/2015/wordml/symex" xmlns:wpg="http://schemas.microsoft.com/office/word/2010/wordprocessingGroup" xmlns:wpi="http://schemas.microsoft.com/office/word/2010/wordprocessingInk" xmlns:wne="http://schemas.microsoft.com/office/word/2006/wordml" xmlns:wps="http://schemas.microsoft.com/office/word/2010/wordprocessingShape" mc:Ignorable="w14 w15 w16se w16cid w16 w16cex wp14">
   <w:endnote w:type="separator" w:id="-1">
     <w:p>
       <w:pPr>
@@ -20985,7 +20860,7 @@
 </file>
 
 <file path=word/footer1.xml><?xml version="1.0" encoding="utf-8"?>
-<w:ftr xmlns:wpc="http://schemas.microsoft.com/office/word/2010/wordprocessingCanvas" xmlns:cx="http://schemas.microsoft.com/office/drawing/2014/chartex" xmlns:cx1="http://schemas.microsoft.com/office/drawing/2015/9/8/chartex" xmlns:cx2="http://schemas.microsoft.com/office/drawing/2015/10/21/chartex" xmlns:cx3="http://schemas.microsoft.com/office/drawing/2016/5/9/chartex" xmlns:cx4="http://schemas.microsoft.com/office/drawing/2016/5/10/chartex" xmlns:cx5="http://schemas.microsoft.com/office/drawing/2016/5/11/chartex" xmlns:cx6="http://schemas.microsoft.com/office/drawing/2016/5/12/chartex" xmlns:cx7="http://schemas.microsoft.com/office/drawing/2016/5/13/chartex" xmlns:cx8="http://schemas.microsoft.com/office/drawing/2016/5/14/chartex" xmlns:mc="http://schemas.openxmlformats.org/markup-compatibility/2006" xmlns:aink="http://schemas.microsoft.com/office/drawing/2016/ink" xmlns:am3d="http://schemas.microsoft.com/office/drawing/2017/model3d" xmlns:o="urn:schemas-microsoft-com:office:office" xmlns:r="http://schemas.openxmlformats.org/officeDocument/2006/relationships" xmlns:m="http://schemas.openxmlformats.org/officeDocument/2006/math" xmlns:v="urn:schemas-microsoft-com:vml" xmlns:wp14="http://schemas.microsoft.com/office/word/2010/wordprocessingDrawing" xmlns:wp="http://schemas.openxmlformats.org/drawingml/2006/wordprocessingDrawing" xmlns:w10="urn:schemas-microsoft-com:office:word" xmlns:w="http://schemas.openxmlformats.org/wordprocessingml/2006/main" xmlns:w14="http://schemas.microsoft.com/office/word/2010/wordml" xmlns:w15="http://schemas.microsoft.com/office/word/2012/wordml" xmlns:w16cid="http://schemas.microsoft.com/office/word/2016/wordml/cid" xmlns:w16se="http://schemas.microsoft.com/office/word/2015/wordml/symex" xmlns:wpg="http://schemas.microsoft.com/office/word/2010/wordprocessingGroup" xmlns:wpi="http://schemas.microsoft.com/office/word/2010/wordprocessingInk" xmlns:wne="http://schemas.microsoft.com/office/word/2006/wordml" xmlns:wps="http://schemas.microsoft.com/office/word/2010/wordprocessingShape" mc:Ignorable="w14 w15 w16se w16cid wp14">
+<w:ftr xmlns:wpc="http://schemas.microsoft.com/office/word/2010/wordprocessingCanvas" xmlns:cx="http://schemas.microsoft.com/office/drawing/2014/chartex" xmlns:cx1="http://schemas.microsoft.com/office/drawing/2015/9/8/chartex" xmlns:cx2="http://schemas.microsoft.com/office/drawing/2015/10/21/chartex" xmlns:cx3="http://schemas.microsoft.com/office/drawing/2016/5/9/chartex" xmlns:cx4="http://schemas.microsoft.com/office/drawing/2016/5/10/chartex" xmlns:cx5="http://schemas.microsoft.com/office/drawing/2016/5/11/chartex" xmlns:cx6="http://schemas.microsoft.com/office/drawing/2016/5/12/chartex" xmlns:cx7="http://schemas.microsoft.com/office/drawing/2016/5/13/chartex" xmlns:cx8="http://schemas.microsoft.com/office/drawing/2016/5/14/chartex" xmlns:mc="http://schemas.openxmlformats.org/markup-compatibility/2006" xmlns:aink="http://schemas.microsoft.com/office/drawing/2016/ink" xmlns:am3d="http://schemas.microsoft.com/office/drawing/2017/model3d" xmlns:o="urn:schemas-microsoft-com:office:office" xmlns:r="http://schemas.openxmlformats.org/officeDocument/2006/relationships" xmlns:m="http://schemas.openxmlformats.org/officeDocument/2006/math" xmlns:v="urn:schemas-microsoft-com:vml" xmlns:wp14="http://schemas.microsoft.com/office/word/2010/wordprocessingDrawing" xmlns:wp="http://schemas.openxmlformats.org/drawingml/2006/wordprocessingDrawing" xmlns:w10="urn:schemas-microsoft-com:office:word" xmlns:w="http://schemas.openxmlformats.org/wordprocessingml/2006/main" xmlns:w14="http://schemas.microsoft.com/office/word/2010/wordml" xmlns:w15="http://schemas.microsoft.com/office/word/2012/wordml" xmlns:w16cex="http://schemas.microsoft.com/office/word/2018/wordml/cex" xmlns:w16cid="http://schemas.microsoft.com/office/word/2016/wordml/cid" xmlns:w16="http://schemas.microsoft.com/office/word/2018/wordml" xmlns:w16se="http://schemas.microsoft.com/office/word/2015/wordml/symex" xmlns:wpg="http://schemas.microsoft.com/office/word/2010/wordprocessingGroup" xmlns:wpi="http://schemas.microsoft.com/office/word/2010/wordprocessingInk" xmlns:wne="http://schemas.microsoft.com/office/word/2006/wordml" xmlns:wps="http://schemas.microsoft.com/office/word/2010/wordprocessingShape" mc:Ignorable="w14 w15 w16se w16cid w16 w16cex wp14">
   <w:sdt>
     <w:sdtPr>
       <w:id w:val="-1977221501"/>
@@ -20997,7 +20872,7 @@
     <w:sdtContent>
       <w:p>
         <w:pPr>
-          <w:pStyle w:val="Rodap"/>
+          <w:pStyle w:val="Footer"/>
           <w:jc w:val="right"/>
         </w:pPr>
         <w:r>
@@ -21023,14 +20898,14 @@
   </w:sdt>
   <w:p>
     <w:pPr>
-      <w:pStyle w:val="Rodap"/>
+      <w:pStyle w:val="Footer"/>
     </w:pPr>
   </w:p>
 </w:ftr>
 </file>
 
 <file path=word/footnotes.xml><?xml version="1.0" encoding="utf-8"?>
-<w:footnotes xmlns:wpc="http://schemas.microsoft.com/office/word/2010/wordprocessingCanvas" xmlns:cx="http://schemas.microsoft.com/office/drawing/2014/chartex" xmlns:cx1="http://schemas.microsoft.com/office/drawing/2015/9/8/chartex" xmlns:cx2="http://schemas.microsoft.com/office/drawing/2015/10/21/chartex" xmlns:cx3="http://schemas.microsoft.com/office/drawing/2016/5/9/chartex" xmlns:cx4="http://schemas.microsoft.com/office/drawing/2016/5/10/chartex" xmlns:cx5="http://schemas.microsoft.com/office/drawing/2016/5/11/chartex" xmlns:cx6="http://schemas.microsoft.com/office/drawing/2016/5/12/chartex" xmlns:cx7="http://schemas.microsoft.com/office/drawing/2016/5/13/chartex" xmlns:cx8="http://schemas.microsoft.com/office/drawing/2016/5/14/chartex" xmlns:mc="http://schemas.openxmlformats.org/markup-compatibility/2006" xmlns:aink="http://schemas.microsoft.com/office/drawing/2016/ink" xmlns:am3d="http://schemas.microsoft.com/office/drawing/2017/model3d" xmlns:o="urn:schemas-microsoft-com:office:office" xmlns:r="http://schemas.openxmlformats.org/officeDocument/2006/relationships" xmlns:m="http://schemas.openxmlformats.org/officeDocument/2006/math" xmlns:v="urn:schemas-microsoft-com:vml" xmlns:wp14="http://schemas.microsoft.com/office/word/2010/wordprocessingDrawing" xmlns:wp="http://schemas.openxmlformats.org/drawingml/2006/wordprocessingDrawing" xmlns:w10="urn:schemas-microsoft-com:office:word" xmlns:w="http://schemas.openxmlformats.org/wordprocessingml/2006/main" xmlns:w14="http://schemas.microsoft.com/office/word/2010/wordml" xmlns:w15="http://schemas.microsoft.com/office/word/2012/wordml" xmlns:w16cid="http://schemas.microsoft.com/office/word/2016/wordml/cid" xmlns:w16se="http://schemas.microsoft.com/office/word/2015/wordml/symex" xmlns:wpg="http://schemas.microsoft.com/office/word/2010/wordprocessingGroup" xmlns:wpi="http://schemas.microsoft.com/office/word/2010/wordprocessingInk" xmlns:wne="http://schemas.microsoft.com/office/word/2006/wordml" xmlns:wps="http://schemas.microsoft.com/office/word/2010/wordprocessingShape" mc:Ignorable="w14 w15 w16se w16cid wp14">
+<w:footnotes xmlns:wpc="http://schemas.microsoft.com/office/word/2010/wordprocessingCanvas" xmlns:cx="http://schemas.microsoft.com/office/drawing/2014/chartex" xmlns:cx1="http://schemas.microsoft.com/office/drawing/2015/9/8/chartex" xmlns:cx2="http://schemas.microsoft.com/office/drawing/2015/10/21/chartex" xmlns:cx3="http://schemas.microsoft.com/office/drawing/2016/5/9/chartex" xmlns:cx4="http://schemas.microsoft.com/office/drawing/2016/5/10/chartex" xmlns:cx5="http://schemas.microsoft.com/office/drawing/2016/5/11/chartex" xmlns:cx6="http://schemas.microsoft.com/office/drawing/2016/5/12/chartex" xmlns:cx7="http://schemas.microsoft.com/office/drawing/2016/5/13/chartex" xmlns:cx8="http://schemas.microsoft.com/office/drawing/2016/5/14/chartex" xmlns:mc="http://schemas.openxmlformats.org/markup-compatibility/2006" xmlns:aink="http://schemas.microsoft.com/office/drawing/2016/ink" xmlns:am3d="http://schemas.microsoft.com/office/drawing/2017/model3d" xmlns:o="urn:schemas-microsoft-com:office:office" xmlns:r="http://schemas.openxmlformats.org/officeDocument/2006/relationships" xmlns:m="http://schemas.openxmlformats.org/officeDocument/2006/math" xmlns:v="urn:schemas-microsoft-com:vml" xmlns:wp14="http://schemas.microsoft.com/office/word/2010/wordprocessingDrawing" xmlns:wp="http://schemas.openxmlformats.org/drawingml/2006/wordprocessingDrawing" xmlns:w10="urn:schemas-microsoft-com:office:word" xmlns:w="http://schemas.openxmlformats.org/wordprocessingml/2006/main" xmlns:w14="http://schemas.microsoft.com/office/word/2010/wordml" xmlns:w15="http://schemas.microsoft.com/office/word/2012/wordml" xmlns:w16cex="http://schemas.microsoft.com/office/word/2018/wordml/cex" xmlns:w16cid="http://schemas.microsoft.com/office/word/2016/wordml/cid" xmlns:w16="http://schemas.microsoft.com/office/word/2018/wordml" xmlns:w16se="http://schemas.microsoft.com/office/word/2015/wordml/symex" xmlns:wpg="http://schemas.microsoft.com/office/word/2010/wordprocessingGroup" xmlns:wpi="http://schemas.microsoft.com/office/word/2010/wordprocessingInk" xmlns:wne="http://schemas.microsoft.com/office/word/2006/wordml" xmlns:wps="http://schemas.microsoft.com/office/word/2010/wordprocessingShape" mc:Ignorable="w14 w15 w16se w16cid w16 w16cex wp14">
   <w:footnote w:type="separator" w:id="-1">
     <w:p>
       <w:pPr>
@@ -21055,7 +20930,7 @@
 </file>
 
 <file path=word/numbering.xml><?xml version="1.0" encoding="utf-8"?>
-<w:numbering xmlns:wpc="http://schemas.microsoft.com/office/word/2010/wordprocessingCanvas" xmlns:cx="http://schemas.microsoft.com/office/drawing/2014/chartex" xmlns:cx1="http://schemas.microsoft.com/office/drawing/2015/9/8/chartex" xmlns:cx2="http://schemas.microsoft.com/office/drawing/2015/10/21/chartex" xmlns:cx3="http://schemas.microsoft.com/office/drawing/2016/5/9/chartex" xmlns:cx4="http://schemas.microsoft.com/office/drawing/2016/5/10/chartex" xmlns:cx5="http://schemas.microsoft.com/office/drawing/2016/5/11/chartex" xmlns:cx6="http://schemas.microsoft.com/office/drawing/2016/5/12/chartex" xmlns:cx7="http://schemas.microsoft.com/office/drawing/2016/5/13/chartex" xmlns:cx8="http://schemas.microsoft.com/office/drawing/2016/5/14/chartex" xmlns:mc="http://schemas.openxmlformats.org/markup-compatibility/2006" xmlns:aink="http://schemas.microsoft.com/office/drawing/2016/ink" xmlns:am3d="http://schemas.microsoft.com/office/drawing/2017/model3d" xmlns:o="urn:schemas-microsoft-com:office:office" xmlns:r="http://schemas.openxmlformats.org/officeDocument/2006/relationships" xmlns:m="http://schemas.openxmlformats.org/officeDocument/2006/math" xmlns:v="urn:schemas-microsoft-com:vml" xmlns:wp14="http://schemas.microsoft.com/office/word/2010/wordprocessingDrawing" xmlns:wp="http://schemas.openxmlformats.org/drawingml/2006/wordprocessingDrawing" xmlns:w10="urn:schemas-microsoft-com:office:word" xmlns:w="http://schemas.openxmlformats.org/wordprocessingml/2006/main" xmlns:w14="http://schemas.microsoft.com/office/word/2010/wordml" xmlns:w15="http://schemas.microsoft.com/office/word/2012/wordml" xmlns:w16cid="http://schemas.microsoft.com/office/word/2016/wordml/cid" xmlns:w16se="http://schemas.microsoft.com/office/word/2015/wordml/symex" xmlns:wpg="http://schemas.microsoft.com/office/word/2010/wordprocessingGroup" xmlns:wpi="http://schemas.microsoft.com/office/word/2010/wordprocessingInk" xmlns:wne="http://schemas.microsoft.com/office/word/2006/wordml" xmlns:wps="http://schemas.microsoft.com/office/word/2010/wordprocessingShape" mc:Ignorable="w14 w15 w16se w16cid wp14">
+<w:numbering xmlns:wpc="http://schemas.microsoft.com/office/word/2010/wordprocessingCanvas" xmlns:cx="http://schemas.microsoft.com/office/drawing/2014/chartex" xmlns:cx1="http://schemas.microsoft.com/office/drawing/2015/9/8/chartex" xmlns:cx2="http://schemas.microsoft.com/office/drawing/2015/10/21/chartex" xmlns:cx3="http://schemas.microsoft.com/office/drawing/2016/5/9/chartex" xmlns:cx4="http://schemas.microsoft.com/office/drawing/2016/5/10/chartex" xmlns:cx5="http://schemas.microsoft.com/office/drawing/2016/5/11/chartex" xmlns:cx6="http://schemas.microsoft.com/office/drawing/2016/5/12/chartex" xmlns:cx7="http://schemas.microsoft.com/office/drawing/2016/5/13/chartex" xmlns:cx8="http://schemas.microsoft.com/office/drawing/2016/5/14/chartex" xmlns:mc="http://schemas.openxmlformats.org/markup-compatibility/2006" xmlns:aink="http://schemas.microsoft.com/office/drawing/2016/ink" xmlns:am3d="http://schemas.microsoft.com/office/drawing/2017/model3d" xmlns:o="urn:schemas-microsoft-com:office:office" xmlns:r="http://schemas.openxmlformats.org/officeDocument/2006/relationships" xmlns:m="http://schemas.openxmlformats.org/officeDocument/2006/math" xmlns:v="urn:schemas-microsoft-com:vml" xmlns:wp14="http://schemas.microsoft.com/office/word/2010/wordprocessingDrawing" xmlns:wp="http://schemas.openxmlformats.org/drawingml/2006/wordprocessingDrawing" xmlns:w10="urn:schemas-microsoft-com:office:word" xmlns:w="http://schemas.openxmlformats.org/wordprocessingml/2006/main" xmlns:w14="http://schemas.microsoft.com/office/word/2010/wordml" xmlns:w15="http://schemas.microsoft.com/office/word/2012/wordml" xmlns:w16cex="http://schemas.microsoft.com/office/word/2018/wordml/cex" xmlns:w16cid="http://schemas.microsoft.com/office/word/2016/wordml/cid" xmlns:w16="http://schemas.microsoft.com/office/word/2018/wordml" xmlns:w16se="http://schemas.microsoft.com/office/word/2015/wordml/symex" xmlns:wpg="http://schemas.microsoft.com/office/word/2010/wordprocessingGroup" xmlns:wpi="http://schemas.microsoft.com/office/word/2010/wordprocessingInk" xmlns:wne="http://schemas.microsoft.com/office/word/2006/wordml" xmlns:wps="http://schemas.microsoft.com/office/word/2010/wordprocessingShape" mc:Ignorable="w14 w15 w16se w16cid w16 w16cex wp14">
   <w:abstractNum w:abstractNumId="0" w15:restartNumberingAfterBreak="0">
     <w:nsid w:val="01E97C8A"/>
     <w:multiLevelType w:val="hybridMultilevel"/>
@@ -26521,7 +26396,7 @@
 </file>
 
 <file path=word/styles.xml><?xml version="1.0" encoding="utf-8"?>
-<w:styles xmlns:mc="http://schemas.openxmlformats.org/markup-compatibility/2006" xmlns:r="http://schemas.openxmlformats.org/officeDocument/2006/relationships" xmlns:w="http://schemas.openxmlformats.org/wordprocessingml/2006/main" xmlns:w14="http://schemas.microsoft.com/office/word/2010/wordml" xmlns:w15="http://schemas.microsoft.com/office/word/2012/wordml" xmlns:w16cid="http://schemas.microsoft.com/office/word/2016/wordml/cid" xmlns:w16se="http://schemas.microsoft.com/office/word/2015/wordml/symex" mc:Ignorable="w14 w15 w16se w16cid">
+<w:styles xmlns:mc="http://schemas.openxmlformats.org/markup-compatibility/2006" xmlns:r="http://schemas.openxmlformats.org/officeDocument/2006/relationships" xmlns:w="http://schemas.openxmlformats.org/wordprocessingml/2006/main" xmlns:w14="http://schemas.microsoft.com/office/word/2010/wordml" xmlns:w15="http://schemas.microsoft.com/office/word/2012/wordml" xmlns:w16cex="http://schemas.microsoft.com/office/word/2018/wordml/cex" xmlns:w16cid="http://schemas.microsoft.com/office/word/2016/wordml/cid" xmlns:w16="http://schemas.microsoft.com/office/word/2018/wordml" xmlns:w16se="http://schemas.microsoft.com/office/word/2015/wordml/symex" mc:Ignorable="w14 w15 w16se w16cid w16 w16cex">
   <w:docDefaults>
     <w:rPrDefault>
       <w:rPr>
@@ -26920,11 +26795,11 @@
     <w:qFormat/>
     <w:rsid w:val="009A4545"/>
   </w:style>
-  <w:style w:type="paragraph" w:styleId="Ttulo1">
+  <w:style w:type="paragraph" w:styleId="Heading1">
     <w:name w:val="heading 1"/>
     <w:basedOn w:val="Normal"/>
     <w:next w:val="Normal"/>
-    <w:link w:val="Ttulo1Char"/>
+    <w:link w:val="Heading1Char"/>
     <w:uiPriority w:val="9"/>
     <w:qFormat/>
     <w:rsid w:val="009A4545"/>
@@ -26941,11 +26816,11 @@
       <w:szCs w:val="40"/>
     </w:rPr>
   </w:style>
-  <w:style w:type="paragraph" w:styleId="Ttulo2">
+  <w:style w:type="paragraph" w:styleId="Heading2">
     <w:name w:val="heading 2"/>
     <w:basedOn w:val="Normal"/>
     <w:next w:val="Normal"/>
-    <w:link w:val="Ttulo2Char"/>
+    <w:link w:val="Heading2Char"/>
     <w:uiPriority w:val="9"/>
     <w:semiHidden/>
     <w:unhideWhenUsed/>
@@ -26964,11 +26839,11 @@
       <w:szCs w:val="28"/>
     </w:rPr>
   </w:style>
-  <w:style w:type="paragraph" w:styleId="Ttulo3">
+  <w:style w:type="paragraph" w:styleId="Heading3">
     <w:name w:val="heading 3"/>
     <w:basedOn w:val="Normal"/>
     <w:next w:val="Normal"/>
-    <w:link w:val="Ttulo3Char"/>
+    <w:link w:val="Heading3Char"/>
     <w:uiPriority w:val="9"/>
     <w:semiHidden/>
     <w:unhideWhenUsed/>
@@ -26987,11 +26862,11 @@
       <w:szCs w:val="24"/>
     </w:rPr>
   </w:style>
-  <w:style w:type="paragraph" w:styleId="Ttulo4">
+  <w:style w:type="paragraph" w:styleId="Heading4">
     <w:name w:val="heading 4"/>
     <w:basedOn w:val="Normal"/>
     <w:next w:val="Normal"/>
-    <w:link w:val="Ttulo4Char"/>
+    <w:link w:val="Heading4Char"/>
     <w:uiPriority w:val="9"/>
     <w:semiHidden/>
     <w:unhideWhenUsed/>
@@ -27010,11 +26885,11 @@
       <w:szCs w:val="22"/>
     </w:rPr>
   </w:style>
-  <w:style w:type="paragraph" w:styleId="Ttulo5">
+  <w:style w:type="paragraph" w:styleId="Heading5">
     <w:name w:val="heading 5"/>
     <w:basedOn w:val="Normal"/>
     <w:next w:val="Normal"/>
-    <w:link w:val="Ttulo5Char"/>
+    <w:link w:val="Heading5Char"/>
     <w:uiPriority w:val="9"/>
     <w:semiHidden/>
     <w:unhideWhenUsed/>
@@ -27035,11 +26910,11 @@
       <w:szCs w:val="22"/>
     </w:rPr>
   </w:style>
-  <w:style w:type="paragraph" w:styleId="Ttulo6">
+  <w:style w:type="paragraph" w:styleId="Heading6">
     <w:name w:val="heading 6"/>
     <w:basedOn w:val="Normal"/>
     <w:next w:val="Normal"/>
-    <w:link w:val="Ttulo6Char"/>
+    <w:link w:val="Heading6Char"/>
     <w:uiPriority w:val="9"/>
     <w:semiHidden/>
     <w:unhideWhenUsed/>
@@ -27056,11 +26931,11 @@
       <w:color w:val="70AD47" w:themeColor="accent6"/>
     </w:rPr>
   </w:style>
-  <w:style w:type="paragraph" w:styleId="Ttulo7">
+  <w:style w:type="paragraph" w:styleId="Heading7">
     <w:name w:val="heading 7"/>
     <w:basedOn w:val="Normal"/>
     <w:next w:val="Normal"/>
-    <w:link w:val="Ttulo7Char"/>
+    <w:link w:val="Heading7Char"/>
     <w:uiPriority w:val="9"/>
     <w:semiHidden/>
     <w:unhideWhenUsed/>
@@ -27079,11 +26954,11 @@
       <w:color w:val="70AD47" w:themeColor="accent6"/>
     </w:rPr>
   </w:style>
-  <w:style w:type="paragraph" w:styleId="Ttulo8">
+  <w:style w:type="paragraph" w:styleId="Heading8">
     <w:name w:val="heading 8"/>
     <w:basedOn w:val="Normal"/>
     <w:next w:val="Normal"/>
-    <w:link w:val="Ttulo8Char"/>
+    <w:link w:val="Heading8Char"/>
     <w:uiPriority w:val="9"/>
     <w:semiHidden/>
     <w:unhideWhenUsed/>
@@ -27106,11 +26981,11 @@
       <w:szCs w:val="20"/>
     </w:rPr>
   </w:style>
-  <w:style w:type="paragraph" w:styleId="Ttulo9">
+  <w:style w:type="paragraph" w:styleId="Heading9">
     <w:name w:val="heading 9"/>
     <w:basedOn w:val="Normal"/>
     <w:next w:val="Normal"/>
-    <w:link w:val="Ttulo9Char"/>
+    <w:link w:val="Heading9Char"/>
     <w:uiPriority w:val="9"/>
     <w:semiHidden/>
     <w:unhideWhenUsed/>
@@ -27131,13 +27006,13 @@
       <w:szCs w:val="20"/>
     </w:rPr>
   </w:style>
-  <w:style w:type="character" w:default="1" w:styleId="Fontepargpadro">
+  <w:style w:type="character" w:default="1" w:styleId="DefaultParagraphFont">
     <w:name w:val="Default Paragraph Font"/>
     <w:uiPriority w:val="1"/>
     <w:semiHidden/>
     <w:unhideWhenUsed/>
   </w:style>
-  <w:style w:type="table" w:default="1" w:styleId="Tabelanormal">
+  <w:style w:type="table" w:default="1" w:styleId="TableNormal">
     <w:name w:val="Normal Table"/>
     <w:uiPriority w:val="99"/>
     <w:semiHidden/>
@@ -27152,16 +27027,16 @@
       </w:tblCellMar>
     </w:tblPr>
   </w:style>
-  <w:style w:type="numbering" w:default="1" w:styleId="Semlista">
+  <w:style w:type="numbering" w:default="1" w:styleId="NoList">
     <w:name w:val="No List"/>
     <w:uiPriority w:val="99"/>
     <w:semiHidden/>
     <w:unhideWhenUsed/>
   </w:style>
-  <w:style w:type="character" w:customStyle="1" w:styleId="Ttulo1Char">
-    <w:name w:val="Título 1 Char"/>
-    <w:basedOn w:val="Fontepargpadro"/>
-    <w:link w:val="Ttulo1"/>
+  <w:style w:type="character" w:customStyle="1" w:styleId="Heading1Char">
+    <w:name w:val="Heading 1 Char"/>
+    <w:basedOn w:val="DefaultParagraphFont"/>
+    <w:link w:val="Heading1"/>
     <w:uiPriority w:val="9"/>
     <w:rsid w:val="009A4545"/>
     <w:rPr>
@@ -27171,10 +27046,10 @@
       <w:szCs w:val="40"/>
     </w:rPr>
   </w:style>
-  <w:style w:type="character" w:customStyle="1" w:styleId="Ttulo2Char">
-    <w:name w:val="Título 2 Char"/>
-    <w:basedOn w:val="Fontepargpadro"/>
-    <w:link w:val="Ttulo2"/>
+  <w:style w:type="character" w:customStyle="1" w:styleId="Heading2Char">
+    <w:name w:val="Heading 2 Char"/>
+    <w:basedOn w:val="DefaultParagraphFont"/>
+    <w:link w:val="Heading2"/>
     <w:uiPriority w:val="9"/>
     <w:semiHidden/>
     <w:rsid w:val="009A4545"/>
@@ -27185,10 +27060,10 @@
       <w:szCs w:val="28"/>
     </w:rPr>
   </w:style>
-  <w:style w:type="character" w:customStyle="1" w:styleId="Ttulo3Char">
-    <w:name w:val="Título 3 Char"/>
-    <w:basedOn w:val="Fontepargpadro"/>
-    <w:link w:val="Ttulo3"/>
+  <w:style w:type="character" w:customStyle="1" w:styleId="Heading3Char">
+    <w:name w:val="Heading 3 Char"/>
+    <w:basedOn w:val="DefaultParagraphFont"/>
+    <w:link w:val="Heading3"/>
     <w:uiPriority w:val="9"/>
     <w:semiHidden/>
     <w:rsid w:val="009A4545"/>
@@ -27199,10 +27074,10 @@
       <w:szCs w:val="24"/>
     </w:rPr>
   </w:style>
-  <w:style w:type="character" w:customStyle="1" w:styleId="Ttulo4Char">
-    <w:name w:val="Título 4 Char"/>
-    <w:basedOn w:val="Fontepargpadro"/>
-    <w:link w:val="Ttulo4"/>
+  <w:style w:type="character" w:customStyle="1" w:styleId="Heading4Char">
+    <w:name w:val="Heading 4 Char"/>
+    <w:basedOn w:val="DefaultParagraphFont"/>
+    <w:link w:val="Heading4"/>
     <w:uiPriority w:val="9"/>
     <w:semiHidden/>
     <w:rsid w:val="009A4545"/>
@@ -27213,10 +27088,10 @@
       <w:szCs w:val="22"/>
     </w:rPr>
   </w:style>
-  <w:style w:type="character" w:customStyle="1" w:styleId="Ttulo5Char">
-    <w:name w:val="Título 5 Char"/>
-    <w:basedOn w:val="Fontepargpadro"/>
-    <w:link w:val="Ttulo5"/>
+  <w:style w:type="character" w:customStyle="1" w:styleId="Heading5Char">
+    <w:name w:val="Heading 5 Char"/>
+    <w:basedOn w:val="DefaultParagraphFont"/>
+    <w:link w:val="Heading5"/>
     <w:uiPriority w:val="9"/>
     <w:semiHidden/>
     <w:rsid w:val="009A4545"/>
@@ -27229,10 +27104,10 @@
       <w:szCs w:val="22"/>
     </w:rPr>
   </w:style>
-  <w:style w:type="character" w:customStyle="1" w:styleId="Ttulo6Char">
-    <w:name w:val="Título 6 Char"/>
-    <w:basedOn w:val="Fontepargpadro"/>
-    <w:link w:val="Ttulo6"/>
+  <w:style w:type="character" w:customStyle="1" w:styleId="Heading6Char">
+    <w:name w:val="Heading 6 Char"/>
+    <w:basedOn w:val="DefaultParagraphFont"/>
+    <w:link w:val="Heading6"/>
     <w:uiPriority w:val="9"/>
     <w:semiHidden/>
     <w:rsid w:val="009A4545"/>
@@ -27241,10 +27116,10 @@
       <w:color w:val="70AD47" w:themeColor="accent6"/>
     </w:rPr>
   </w:style>
-  <w:style w:type="character" w:customStyle="1" w:styleId="Ttulo7Char">
-    <w:name w:val="Título 7 Char"/>
-    <w:basedOn w:val="Fontepargpadro"/>
-    <w:link w:val="Ttulo7"/>
+  <w:style w:type="character" w:customStyle="1" w:styleId="Heading7Char">
+    <w:name w:val="Heading 7 Char"/>
+    <w:basedOn w:val="DefaultParagraphFont"/>
+    <w:link w:val="Heading7"/>
     <w:uiPriority w:val="9"/>
     <w:semiHidden/>
     <w:rsid w:val="009A4545"/>
@@ -27255,10 +27130,10 @@
       <w:color w:val="70AD47" w:themeColor="accent6"/>
     </w:rPr>
   </w:style>
-  <w:style w:type="character" w:customStyle="1" w:styleId="Ttulo8Char">
-    <w:name w:val="Título 8 Char"/>
-    <w:basedOn w:val="Fontepargpadro"/>
-    <w:link w:val="Ttulo8"/>
+  <w:style w:type="character" w:customStyle="1" w:styleId="Heading8Char">
+    <w:name w:val="Heading 8 Char"/>
+    <w:basedOn w:val="DefaultParagraphFont"/>
+    <w:link w:val="Heading8"/>
     <w:uiPriority w:val="9"/>
     <w:semiHidden/>
     <w:rsid w:val="009A4545"/>
@@ -27273,10 +27148,10 @@
       <w:szCs w:val="20"/>
     </w:rPr>
   </w:style>
-  <w:style w:type="character" w:customStyle="1" w:styleId="Ttulo9Char">
-    <w:name w:val="Título 9 Char"/>
-    <w:basedOn w:val="Fontepargpadro"/>
-    <w:link w:val="Ttulo9"/>
+  <w:style w:type="character" w:customStyle="1" w:styleId="Heading9Char">
+    <w:name w:val="Heading 9 Char"/>
+    <w:basedOn w:val="DefaultParagraphFont"/>
+    <w:link w:val="Heading9"/>
     <w:uiPriority w:val="9"/>
     <w:semiHidden/>
     <w:rsid w:val="009A4545"/>
@@ -27289,7 +27164,7 @@
       <w:szCs w:val="20"/>
     </w:rPr>
   </w:style>
-  <w:style w:type="paragraph" w:styleId="Legenda">
+  <w:style w:type="paragraph" w:styleId="Caption">
     <w:name w:val="caption"/>
     <w:basedOn w:val="Normal"/>
     <w:next w:val="Normal"/>
@@ -27308,11 +27183,11 @@
       <w:color w:val="595959" w:themeColor="text1" w:themeTint="A6"/>
     </w:rPr>
   </w:style>
-  <w:style w:type="paragraph" w:styleId="Ttulo">
+  <w:style w:type="paragraph" w:styleId="Title">
     <w:name w:val="Title"/>
     <w:basedOn w:val="Normal"/>
     <w:next w:val="Normal"/>
-    <w:link w:val="TtuloChar"/>
+    <w:link w:val="TitleChar"/>
     <w:uiPriority w:val="10"/>
     <w:qFormat/>
     <w:rsid w:val="009A4545"/>
@@ -27328,10 +27203,10 @@
       <w:szCs w:val="96"/>
     </w:rPr>
   </w:style>
-  <w:style w:type="character" w:customStyle="1" w:styleId="TtuloChar">
-    <w:name w:val="Título Char"/>
-    <w:basedOn w:val="Fontepargpadro"/>
-    <w:link w:val="Ttulo"/>
+  <w:style w:type="character" w:customStyle="1" w:styleId="TitleChar">
+    <w:name w:val="Title Char"/>
+    <w:basedOn w:val="DefaultParagraphFont"/>
+    <w:link w:val="Title"/>
     <w:uiPriority w:val="10"/>
     <w:rsid w:val="009A4545"/>
     <w:rPr>
@@ -27342,11 +27217,11 @@
       <w:szCs w:val="96"/>
     </w:rPr>
   </w:style>
-  <w:style w:type="paragraph" w:styleId="Subttulo">
+  <w:style w:type="paragraph" w:styleId="Subtitle">
     <w:name w:val="Subtitle"/>
     <w:basedOn w:val="Normal"/>
     <w:next w:val="Normal"/>
-    <w:link w:val="SubttuloChar"/>
+    <w:link w:val="SubtitleChar"/>
     <w:uiPriority w:val="11"/>
     <w:qFormat/>
     <w:rsid w:val="009A4545"/>
@@ -27362,10 +27237,10 @@
       <w:szCs w:val="30"/>
     </w:rPr>
   </w:style>
-  <w:style w:type="character" w:customStyle="1" w:styleId="SubttuloChar">
-    <w:name w:val="Subtítulo Char"/>
-    <w:basedOn w:val="Fontepargpadro"/>
-    <w:link w:val="Subttulo"/>
+  <w:style w:type="character" w:customStyle="1" w:styleId="SubtitleChar">
+    <w:name w:val="Subtitle Char"/>
+    <w:basedOn w:val="DefaultParagraphFont"/>
+    <w:link w:val="Subtitle"/>
     <w:uiPriority w:val="11"/>
     <w:rsid w:val="009A4545"/>
     <w:rPr>
@@ -27374,9 +27249,9 @@
       <w:szCs w:val="30"/>
     </w:rPr>
   </w:style>
-  <w:style w:type="character" w:styleId="Forte">
+  <w:style w:type="character" w:styleId="Strong">
     <w:name w:val="Strong"/>
-    <w:basedOn w:val="Fontepargpadro"/>
+    <w:basedOn w:val="DefaultParagraphFont"/>
     <w:uiPriority w:val="22"/>
     <w:qFormat/>
     <w:rsid w:val="009A4545"/>
@@ -27385,9 +27260,9 @@
       <w:bCs/>
     </w:rPr>
   </w:style>
-  <w:style w:type="character" w:styleId="nfase">
+  <w:style w:type="character" w:styleId="Emphasis">
     <w:name w:val="Emphasis"/>
-    <w:basedOn w:val="Fontepargpadro"/>
+    <w:basedOn w:val="DefaultParagraphFont"/>
     <w:uiPriority w:val="20"/>
     <w:qFormat/>
     <w:rsid w:val="009A4545"/>
@@ -27397,7 +27272,7 @@
       <w:color w:val="70AD47" w:themeColor="accent6"/>
     </w:rPr>
   </w:style>
-  <w:style w:type="paragraph" w:styleId="SemEspaamento">
+  <w:style w:type="paragraph" w:styleId="NoSpacing">
     <w:name w:val="No Spacing"/>
     <w:uiPriority w:val="1"/>
     <w:qFormat/>
@@ -27406,11 +27281,11 @@
       <w:spacing w:after="0" w:line="240" w:lineRule="auto"/>
     </w:pPr>
   </w:style>
-  <w:style w:type="paragraph" w:styleId="Citao">
+  <w:style w:type="paragraph" w:styleId="Quote">
     <w:name w:val="Quote"/>
     <w:basedOn w:val="Normal"/>
     <w:next w:val="Normal"/>
-    <w:link w:val="CitaoChar"/>
+    <w:link w:val="QuoteChar"/>
     <w:uiPriority w:val="29"/>
     <w:qFormat/>
     <w:rsid w:val="009A4545"/>
@@ -27425,10 +27300,10 @@
       <w:color w:val="262626" w:themeColor="text1" w:themeTint="D9"/>
     </w:rPr>
   </w:style>
-  <w:style w:type="character" w:customStyle="1" w:styleId="CitaoChar">
-    <w:name w:val="Citação Char"/>
-    <w:basedOn w:val="Fontepargpadro"/>
-    <w:link w:val="Citao"/>
+  <w:style w:type="character" w:customStyle="1" w:styleId="QuoteChar">
+    <w:name w:val="Quote Char"/>
+    <w:basedOn w:val="DefaultParagraphFont"/>
+    <w:link w:val="Quote"/>
     <w:uiPriority w:val="29"/>
     <w:rsid w:val="009A4545"/>
     <w:rPr>
@@ -27437,11 +27312,11 @@
       <w:color w:val="262626" w:themeColor="text1" w:themeTint="D9"/>
     </w:rPr>
   </w:style>
-  <w:style w:type="paragraph" w:styleId="CitaoIntensa">
+  <w:style w:type="paragraph" w:styleId="IntenseQuote">
     <w:name w:val="Intense Quote"/>
     <w:basedOn w:val="Normal"/>
     <w:next w:val="Normal"/>
-    <w:link w:val="CitaoIntensaChar"/>
+    <w:link w:val="IntenseQuoteChar"/>
     <w:uiPriority w:val="30"/>
     <w:qFormat/>
     <w:rsid w:val="009A4545"/>
@@ -27459,10 +27334,10 @@
       <w:szCs w:val="32"/>
     </w:rPr>
   </w:style>
-  <w:style w:type="character" w:customStyle="1" w:styleId="CitaoIntensaChar">
-    <w:name w:val="Citação Intensa Char"/>
-    <w:basedOn w:val="Fontepargpadro"/>
-    <w:link w:val="CitaoIntensa"/>
+  <w:style w:type="character" w:customStyle="1" w:styleId="IntenseQuoteChar">
+    <w:name w:val="Intense Quote Char"/>
+    <w:basedOn w:val="DefaultParagraphFont"/>
+    <w:link w:val="IntenseQuote"/>
     <w:uiPriority w:val="30"/>
     <w:rsid w:val="009A4545"/>
     <w:rPr>
@@ -27474,9 +27349,9 @@
       <w:szCs w:val="32"/>
     </w:rPr>
   </w:style>
-  <w:style w:type="character" w:styleId="nfaseSutil">
+  <w:style w:type="character" w:styleId="SubtleEmphasis">
     <w:name w:val="Subtle Emphasis"/>
-    <w:basedOn w:val="Fontepargpadro"/>
+    <w:basedOn w:val="DefaultParagraphFont"/>
     <w:uiPriority w:val="19"/>
     <w:qFormat/>
     <w:rsid w:val="009A4545"/>
@@ -27485,9 +27360,9 @@
       <w:iCs/>
     </w:rPr>
   </w:style>
-  <w:style w:type="character" w:styleId="nfaseIntensa">
+  <w:style w:type="character" w:styleId="IntenseEmphasis">
     <w:name w:val="Intense Emphasis"/>
-    <w:basedOn w:val="Fontepargpadro"/>
+    <w:basedOn w:val="DefaultParagraphFont"/>
     <w:uiPriority w:val="21"/>
     <w:qFormat/>
     <w:rsid w:val="009A4545"/>
@@ -27498,9 +27373,9 @@
       <w:iCs/>
     </w:rPr>
   </w:style>
-  <w:style w:type="character" w:styleId="RefernciaSutil">
+  <w:style w:type="character" w:styleId="SubtleReference">
     <w:name w:val="Subtle Reference"/>
-    <w:basedOn w:val="Fontepargpadro"/>
+    <w:basedOn w:val="DefaultParagraphFont"/>
     <w:uiPriority w:val="31"/>
     <w:qFormat/>
     <w:rsid w:val="009A4545"/>
@@ -27509,9 +27384,9 @@
       <w:color w:val="595959" w:themeColor="text1" w:themeTint="A6"/>
     </w:rPr>
   </w:style>
-  <w:style w:type="character" w:styleId="RefernciaIntensa">
+  <w:style w:type="character" w:styleId="IntenseReference">
     <w:name w:val="Intense Reference"/>
-    <w:basedOn w:val="Fontepargpadro"/>
+    <w:basedOn w:val="DefaultParagraphFont"/>
     <w:uiPriority w:val="32"/>
     <w:qFormat/>
     <w:rsid w:val="009A4545"/>
@@ -27522,9 +27397,9 @@
       <w:color w:val="70AD47" w:themeColor="accent6"/>
     </w:rPr>
   </w:style>
-  <w:style w:type="character" w:styleId="TtulodoLivro">
+  <w:style w:type="character" w:styleId="BookTitle">
     <w:name w:val="Book Title"/>
-    <w:basedOn w:val="Fontepargpadro"/>
+    <w:basedOn w:val="DefaultParagraphFont"/>
     <w:uiPriority w:val="33"/>
     <w:qFormat/>
     <w:rsid w:val="009A4545"/>
@@ -27538,9 +27413,9 @@
       <w:szCs w:val="21"/>
     </w:rPr>
   </w:style>
-  <w:style w:type="paragraph" w:styleId="CabealhodoSumrio">
+  <w:style w:type="paragraph" w:styleId="TOCHeading">
     <w:name w:val="TOC Heading"/>
-    <w:basedOn w:val="Ttulo1"/>
+    <w:basedOn w:val="Heading1"/>
     <w:next w:val="Normal"/>
     <w:uiPriority w:val="39"/>
     <w:semiHidden/>
@@ -27553,7 +27428,7 @@
   </w:style>
   <w:style w:type="character" w:styleId="Hyperlink">
     <w:name w:val="Hyperlink"/>
-    <w:basedOn w:val="Fontepargpadro"/>
+    <w:basedOn w:val="DefaultParagraphFont"/>
     <w:uiPriority w:val="99"/>
     <w:semiHidden/>
     <w:unhideWhenUsed/>
@@ -27563,10 +27438,10 @@
       <w:u w:val="single"/>
     </w:rPr>
   </w:style>
-  <w:style w:type="paragraph" w:styleId="Cabealho">
+  <w:style w:type="paragraph" w:styleId="Header">
     <w:name w:val="header"/>
     <w:basedOn w:val="Normal"/>
-    <w:link w:val="CabealhoChar"/>
+    <w:link w:val="HeaderChar"/>
     <w:uiPriority w:val="99"/>
     <w:unhideWhenUsed/>
     <w:rsid w:val="000B05A1"/>
@@ -27578,17 +27453,17 @@
       <w:spacing w:after="0" w:line="240" w:lineRule="auto"/>
     </w:pPr>
   </w:style>
-  <w:style w:type="character" w:customStyle="1" w:styleId="CabealhoChar">
-    <w:name w:val="Cabeçalho Char"/>
-    <w:basedOn w:val="Fontepargpadro"/>
-    <w:link w:val="Cabealho"/>
+  <w:style w:type="character" w:customStyle="1" w:styleId="HeaderChar">
+    <w:name w:val="Header Char"/>
+    <w:basedOn w:val="DefaultParagraphFont"/>
+    <w:link w:val="Header"/>
     <w:uiPriority w:val="99"/>
     <w:rsid w:val="000B05A1"/>
   </w:style>
-  <w:style w:type="paragraph" w:styleId="Rodap">
+  <w:style w:type="paragraph" w:styleId="Footer">
     <w:name w:val="footer"/>
     <w:basedOn w:val="Normal"/>
-    <w:link w:val="RodapChar"/>
+    <w:link w:val="FooterChar"/>
     <w:uiPriority w:val="99"/>
     <w:unhideWhenUsed/>
     <w:rsid w:val="000B05A1"/>
@@ -27600,14 +27475,14 @@
       <w:spacing w:after="0" w:line="240" w:lineRule="auto"/>
     </w:pPr>
   </w:style>
-  <w:style w:type="character" w:customStyle="1" w:styleId="RodapChar">
-    <w:name w:val="Rodapé Char"/>
-    <w:basedOn w:val="Fontepargpadro"/>
-    <w:link w:val="Rodap"/>
+  <w:style w:type="character" w:customStyle="1" w:styleId="FooterChar">
+    <w:name w:val="Footer Char"/>
+    <w:basedOn w:val="DefaultParagraphFont"/>
+    <w:link w:val="Footer"/>
     <w:uiPriority w:val="99"/>
     <w:rsid w:val="000B05A1"/>
   </w:style>
-  <w:style w:type="paragraph" w:styleId="PargrafodaLista">
+  <w:style w:type="paragraph" w:styleId="ListParagraph">
     <w:name w:val="List Paragraph"/>
     <w:basedOn w:val="Normal"/>
     <w:uiPriority w:val="34"/>

</xml_diff>